<commit_message>
Mise à jour des fichiers pour R03 et R04
</commit_message>
<xml_diff>
--- a/files-to-include-in-zip/R03 et R04 - Modèle en boîtes et positionnement et TP1/Exercice 0 - Instructions - w3school.docx
+++ b/files-to-include-in-zip/R03 et R04 - Modèle en boîtes et positionnement et TP1/Exercice 0 - Instructions - w3school.docx
@@ -1,6 +1,6 @@
 
 <file path=word/document.xml><?xml version="1.0" encoding="utf-8"?>
-<w:document xmlns:wpc="http://schemas.microsoft.com/office/word/2010/wordprocessingCanvas" xmlns:cx="http://schemas.microsoft.com/office/drawing/2014/chartex" xmlns:cx1="http://schemas.microsoft.com/office/drawing/2015/9/8/chartex" xmlns:cx2="http://schemas.microsoft.com/office/drawing/2015/10/21/chartex" xmlns:cx3="http://schemas.microsoft.com/office/drawing/2016/5/9/chartex" xmlns:cx4="http://schemas.microsoft.com/office/drawing/2016/5/10/chartex" xmlns:cx5="http://schemas.microsoft.com/office/drawing/2016/5/11/chartex" xmlns:cx6="http://schemas.microsoft.com/office/drawing/2016/5/12/chartex" xmlns:cx7="http://schemas.microsoft.com/office/drawing/2016/5/13/chartex" xmlns:cx8="http://schemas.microsoft.com/office/drawing/2016/5/14/chartex" xmlns:mc="http://schemas.openxmlformats.org/markup-compatibility/2006" xmlns:aink="http://schemas.microsoft.com/office/drawing/2016/ink" xmlns:am3d="http://schemas.microsoft.com/office/drawing/2017/model3d" xmlns:o="urn:schemas-microsoft-com:office:office" xmlns:oel="http://schemas.microsoft.com/office/2019/extlst" xmlns:r="http://schemas.openxmlformats.org/officeDocument/2006/relationships" xmlns:m="http://schemas.openxmlformats.org/officeDocument/2006/math" xmlns:v="urn:schemas-microsoft-com:vml" xmlns:wp14="http://schemas.microsoft.com/office/word/2010/wordprocessingDrawing" xmlns:wp="http://schemas.openxmlformats.org/drawingml/2006/wordprocessingDrawing" xmlns:w10="urn:schemas-microsoft-com:office:word" xmlns:w="http://schemas.openxmlformats.org/wordprocessingml/2006/main" xmlns:w14="http://schemas.microsoft.com/office/word/2010/wordml" xmlns:w15="http://schemas.microsoft.com/office/word/2012/wordml" xmlns:w16cex="http://schemas.microsoft.com/office/word/2018/wordml/cex" xmlns:w16cid="http://schemas.microsoft.com/office/word/2016/wordml/cid" xmlns:w16="http://schemas.microsoft.com/office/word/2018/wordml" xmlns:w16sdtdh="http://schemas.microsoft.com/office/word/2020/wordml/sdtdatahash" xmlns:w16se="http://schemas.microsoft.com/office/word/2015/wordml/symex" xmlns:wpg="http://schemas.microsoft.com/office/word/2010/wordprocessingGroup" xmlns:wpi="http://schemas.microsoft.com/office/word/2010/wordprocessingInk" xmlns:wne="http://schemas.microsoft.com/office/word/2006/wordml" xmlns:wps="http://schemas.microsoft.com/office/word/2010/wordprocessingShape" mc:Ignorable="w14 w15 w16se w16cid w16 w16cex w16sdtdh wp14">
+<w:document xmlns:wpc="http://schemas.microsoft.com/office/word/2010/wordprocessingCanvas" xmlns:cx="http://schemas.microsoft.com/office/drawing/2014/chartex" xmlns:cx1="http://schemas.microsoft.com/office/drawing/2015/9/8/chartex" xmlns:cx2="http://schemas.microsoft.com/office/drawing/2015/10/21/chartex" xmlns:cx3="http://schemas.microsoft.com/office/drawing/2016/5/9/chartex" xmlns:cx4="http://schemas.microsoft.com/office/drawing/2016/5/10/chartex" xmlns:cx5="http://schemas.microsoft.com/office/drawing/2016/5/11/chartex" xmlns:cx6="http://schemas.microsoft.com/office/drawing/2016/5/12/chartex" xmlns:cx7="http://schemas.microsoft.com/office/drawing/2016/5/13/chartex" xmlns:cx8="http://schemas.microsoft.com/office/drawing/2016/5/14/chartex" xmlns:mc="http://schemas.openxmlformats.org/markup-compatibility/2006" xmlns:aink="http://schemas.microsoft.com/office/drawing/2016/ink" xmlns:am3d="http://schemas.microsoft.com/office/drawing/2017/model3d" xmlns:o="urn:schemas-microsoft-com:office:office" xmlns:oel="http://schemas.microsoft.com/office/2019/extlst" xmlns:r="http://schemas.openxmlformats.org/officeDocument/2006/relationships" xmlns:m="http://schemas.openxmlformats.org/officeDocument/2006/math" xmlns:v="urn:schemas-microsoft-com:vml" xmlns:wp14="http://schemas.microsoft.com/office/word/2010/wordprocessingDrawing" xmlns:wp="http://schemas.openxmlformats.org/drawingml/2006/wordprocessingDrawing" xmlns:w10="urn:schemas-microsoft-com:office:word" xmlns:w="http://schemas.openxmlformats.org/wordprocessingml/2006/main" xmlns:w14="http://schemas.microsoft.com/office/word/2010/wordml" xmlns:w15="http://schemas.microsoft.com/office/word/2012/wordml" xmlns:w16cex="http://schemas.microsoft.com/office/word/2018/wordml/cex" xmlns:w16cid="http://schemas.microsoft.com/office/word/2016/wordml/cid" xmlns:w16="http://schemas.microsoft.com/office/word/2018/wordml" xmlns:w16du="http://schemas.microsoft.com/office/word/2023/wordml/word16du" xmlns:w16sdtdh="http://schemas.microsoft.com/office/word/2020/wordml/sdtdatahash" xmlns:w16sdtfl="http://schemas.microsoft.com/office/word/2024/wordml/sdtformatlock" xmlns:w16se="http://schemas.microsoft.com/office/word/2015/wordml/symex" xmlns:wpg="http://schemas.microsoft.com/office/word/2010/wordprocessingGroup" xmlns:wpi="http://schemas.microsoft.com/office/word/2010/wordprocessingInk" xmlns:wne="http://schemas.microsoft.com/office/word/2006/wordml" xmlns:wps="http://schemas.microsoft.com/office/word/2010/wordprocessingShape" mc:Ignorable="w14 w15 w16se w16cid w16 w16cex w16sdtdh w16sdtfl w16du wp14">
   <w:body>
     <w:p>
       <w:pPr>
@@ -101,60 +101,29 @@
         <w:spacing w:line="360" w:lineRule="auto"/>
       </w:pPr>
       <w:r>
-        <w:t>Les exercices</w:t>
+        <w:t xml:space="preserve">Vous </w:t>
       </w:r>
       <w:r>
-        <w:t xml:space="preserve"> </w:t>
-      </w:r>
-      <w:r>
-        <w:t xml:space="preserve">sont disponibles </w:t>
-      </w:r>
-      <w:r>
-        <w:t xml:space="preserve">à </w:t>
-      </w:r>
-      <w:r>
-        <w:t xml:space="preserve">partir de </w:t>
-      </w:r>
-      <w:r>
-        <w:t xml:space="preserve">l’adresse : </w:t>
-      </w:r>
-      <w:hyperlink r:id="rId10" w:history="1">
-        <w:r>
-          <w:rPr>
-            <w:rStyle w:val="Hyperlink"/>
-          </w:rPr>
-          <w:t>https://www.w3schools.com/css/exercise.asp</w:t>
-        </w:r>
-      </w:hyperlink>
-    </w:p>
-    <w:p>
-      <w:pPr>
-        <w:spacing w:line="360" w:lineRule="auto"/>
-      </w:pPr>
-      <w:r>
-        <w:t xml:space="preserve">Les exercices à faire sont indiqués </w:t>
-      </w:r>
-      <w:r>
-        <w:t>ci-dessous :</w:t>
+        <w:t>devez répondre aux questions en cliquant sur les liens. La traduction en français des questions est disponible dans ce document Word si jamais vous n’êtes pas encore allaise complètement avec l’anglais. Vous n’avez pas besoin de prendre de capture d’écran de vos réponses. Faites-les simplement, car c’est une bonne pratique et que tu vas apprendre possiblement une ou deux nouvelles notions ^-^</w:t>
       </w:r>
     </w:p>
     <w:tbl>
       <w:tblPr>
-        <w:tblStyle w:val="TableGrid"/>
+        <w:tblStyle w:val="Grilledutableau"/>
         <w:tblW w:w="14176" w:type="dxa"/>
         <w:tblInd w:w="-714" w:type="dxa"/>
         <w:tblLook w:val="04A0" w:firstRow="1" w:lastRow="0" w:firstColumn="1" w:lastColumn="0" w:noHBand="0" w:noVBand="1"/>
       </w:tblPr>
       <w:tblGrid>
-        <w:gridCol w:w="1843"/>
-        <w:gridCol w:w="1177"/>
-        <w:gridCol w:w="10589"/>
+        <w:gridCol w:w="2410"/>
+        <w:gridCol w:w="795"/>
+        <w:gridCol w:w="10404"/>
         <w:gridCol w:w="567"/>
       </w:tblGrid>
       <w:tr>
         <w:tc>
           <w:tcPr>
-            <w:tcW w:w="1843" w:type="dxa"/>
+            <w:tcW w:w="2410" w:type="dxa"/>
           </w:tcPr>
           <w:p>
             <w:pPr>
@@ -165,29 +134,29 @@
         </w:tc>
         <w:tc>
           <w:tcPr>
-            <w:tcW w:w="1177" w:type="dxa"/>
-          </w:tcPr>
-          <w:p>
-            <w:pPr>
-              <w:spacing w:line="360" w:lineRule="auto"/>
-              <w:jc w:val="both"/>
-              <w:rPr>
-                <w:b/>
-                <w:bCs/>
-              </w:rPr>
-            </w:pPr>
-            <w:r>
-              <w:rPr>
-                <w:b/>
-                <w:bCs/>
-              </w:rPr>
-              <w:t># Exo</w:t>
-            </w:r>
-          </w:p>
-        </w:tc>
-        <w:tc>
-          <w:tcPr>
-            <w:tcW w:w="10589" w:type="dxa"/>
+            <w:tcW w:w="795" w:type="dxa"/>
+          </w:tcPr>
+          <w:p>
+            <w:pPr>
+              <w:spacing w:line="360" w:lineRule="auto"/>
+              <w:jc w:val="center"/>
+              <w:rPr>
+                <w:b/>
+                <w:bCs/>
+              </w:rPr>
+            </w:pPr>
+            <w:r>
+              <w:rPr>
+                <w:b/>
+                <w:bCs/>
+              </w:rPr>
+              <w:t>Lien</w:t>
+            </w:r>
+          </w:p>
+        </w:tc>
+        <w:tc>
+          <w:tcPr>
+            <w:tcW w:w="10404" w:type="dxa"/>
             <w:vAlign w:val="center"/>
           </w:tcPr>
           <w:p>
@@ -235,7 +204,7 @@
       <w:tr>
         <w:tc>
           <w:tcPr>
-            <w:tcW w:w="1843" w:type="dxa"/>
+            <w:tcW w:w="2410" w:type="dxa"/>
             <w:vMerge w:val="restart"/>
             <w:shd w:val="clear" w:color="auto" w:fill="FFE599" w:themeFill="accent4" w:themeFillTint="66"/>
             <w:vAlign w:val="center"/>
@@ -260,7 +229,7 @@
         </w:tc>
         <w:tc>
           <w:tcPr>
-            <w:tcW w:w="1177" w:type="dxa"/>
+            <w:tcW w:w="795" w:type="dxa"/>
             <w:shd w:val="clear" w:color="auto" w:fill="FFF2CC" w:themeFill="accent4" w:themeFillTint="33"/>
             <w:vAlign w:val="center"/>
           </w:tcPr>
@@ -269,14 +238,27 @@
               <w:spacing w:line="360" w:lineRule="auto"/>
               <w:jc w:val="center"/>
             </w:pPr>
-            <w:r>
-              <w:t>2</w:t>
-            </w:r>
-          </w:p>
-        </w:tc>
-        <w:tc>
-          <w:tcPr>
-            <w:tcW w:w="10589" w:type="dxa"/>
+            <w:hyperlink r:id="rId10" w:history="1">
+              <w:proofErr w:type="gramStart"/>
+              <w:r>
+                <w:rPr>
+                  <w:rStyle w:val="Lienhypertexte"/>
+                </w:rPr>
+                <w:t>lie</w:t>
+              </w:r>
+              <w:r>
+                <w:rPr>
+                  <w:rStyle w:val="Lienhypertexte"/>
+                </w:rPr>
+                <w:t>n</w:t>
+              </w:r>
+              <w:proofErr w:type="gramEnd"/>
+            </w:hyperlink>
+          </w:p>
+        </w:tc>
+        <w:tc>
+          <w:tcPr>
+            <w:tcW w:w="10404" w:type="dxa"/>
             <w:shd w:val="clear" w:color="auto" w:fill="FFF2CC" w:themeFill="accent4" w:themeFillTint="33"/>
             <w:vAlign w:val="center"/>
           </w:tcPr>
@@ -345,7 +327,7 @@
       <w:tr>
         <w:tc>
           <w:tcPr>
-            <w:tcW w:w="1843" w:type="dxa"/>
+            <w:tcW w:w="2410" w:type="dxa"/>
             <w:vMerge/>
             <w:shd w:val="clear" w:color="auto" w:fill="FFE599" w:themeFill="accent4" w:themeFillTint="66"/>
             <w:vAlign w:val="center"/>
@@ -359,7 +341,7 @@
         </w:tc>
         <w:tc>
           <w:tcPr>
-            <w:tcW w:w="1177" w:type="dxa"/>
+            <w:tcW w:w="795" w:type="dxa"/>
             <w:shd w:val="clear" w:color="auto" w:fill="FFF2CC" w:themeFill="accent4" w:themeFillTint="33"/>
             <w:vAlign w:val="center"/>
           </w:tcPr>
@@ -368,14 +350,30 @@
               <w:spacing w:line="360" w:lineRule="auto"/>
               <w:jc w:val="center"/>
             </w:pPr>
-            <w:r>
-              <w:t>4</w:t>
-            </w:r>
-          </w:p>
-        </w:tc>
-        <w:tc>
-          <w:tcPr>
-            <w:tcW w:w="10589" w:type="dxa"/>
+            <w:hyperlink r:id="rId11" w:history="1">
+              <w:proofErr w:type="gramStart"/>
+              <w:r>
+                <w:rPr>
+                  <w:rStyle w:val="Lienhypertexte"/>
+                </w:rPr>
+                <w:t>lie</w:t>
+              </w:r>
+              <w:r>
+                <w:rPr>
+                  <w:rStyle w:val="Lienhypertexte"/>
+                </w:rPr>
+                <w:t>n</w:t>
+              </w:r>
+              <w:proofErr w:type="gramEnd"/>
+            </w:hyperlink>
+            <w:r>
+              <w:t xml:space="preserve"> </w:t>
+            </w:r>
+          </w:p>
+        </w:tc>
+        <w:tc>
+          <w:tcPr>
+            <w:tcW w:w="10404" w:type="dxa"/>
             <w:shd w:val="clear" w:color="auto" w:fill="FFF2CC" w:themeFill="accent4" w:themeFillTint="33"/>
             <w:vAlign w:val="center"/>
           </w:tcPr>
@@ -444,7 +442,7 @@
       <w:tr>
         <w:tc>
           <w:tcPr>
-            <w:tcW w:w="1843" w:type="dxa"/>
+            <w:tcW w:w="2410" w:type="dxa"/>
             <w:vMerge w:val="restart"/>
             <w:shd w:val="clear" w:color="auto" w:fill="F7CAAC" w:themeFill="accent2" w:themeFillTint="66"/>
             <w:vAlign w:val="center"/>
@@ -469,7 +467,7 @@
         </w:tc>
         <w:tc>
           <w:tcPr>
-            <w:tcW w:w="1177" w:type="dxa"/>
+            <w:tcW w:w="795" w:type="dxa"/>
             <w:shd w:val="clear" w:color="auto" w:fill="FBE4D5" w:themeFill="accent2" w:themeFillTint="33"/>
             <w:vAlign w:val="center"/>
           </w:tcPr>
@@ -478,14 +476,21 @@
               <w:spacing w:line="360" w:lineRule="auto"/>
               <w:jc w:val="center"/>
             </w:pPr>
-            <w:r>
-              <w:t>2</w:t>
-            </w:r>
-          </w:p>
-        </w:tc>
-        <w:tc>
-          <w:tcPr>
-            <w:tcW w:w="10589" w:type="dxa"/>
+            <w:hyperlink r:id="rId12" w:history="1">
+              <w:proofErr w:type="gramStart"/>
+              <w:r>
+                <w:rPr>
+                  <w:rStyle w:val="Lienhypertexte"/>
+                </w:rPr>
+                <w:t>lien</w:t>
+              </w:r>
+              <w:proofErr w:type="gramEnd"/>
+            </w:hyperlink>
+          </w:p>
+        </w:tc>
+        <w:tc>
+          <w:tcPr>
+            <w:tcW w:w="10404" w:type="dxa"/>
             <w:shd w:val="clear" w:color="auto" w:fill="FBE4D5" w:themeFill="accent2" w:themeFillTint="33"/>
             <w:vAlign w:val="center"/>
           </w:tcPr>
@@ -571,7 +576,7 @@
         </w:trPr>
         <w:tc>
           <w:tcPr>
-            <w:tcW w:w="1843" w:type="dxa"/>
+            <w:tcW w:w="2410" w:type="dxa"/>
             <w:vMerge/>
             <w:shd w:val="clear" w:color="auto" w:fill="F7CAAC" w:themeFill="accent2" w:themeFillTint="66"/>
             <w:vAlign w:val="center"/>
@@ -585,7 +590,7 @@
         </w:tc>
         <w:tc>
           <w:tcPr>
-            <w:tcW w:w="1177" w:type="dxa"/>
+            <w:tcW w:w="795" w:type="dxa"/>
             <w:shd w:val="clear" w:color="auto" w:fill="FBE4D5" w:themeFill="accent2" w:themeFillTint="33"/>
             <w:vAlign w:val="center"/>
           </w:tcPr>
@@ -594,14 +599,21 @@
               <w:spacing w:line="360" w:lineRule="auto"/>
               <w:jc w:val="center"/>
             </w:pPr>
-            <w:r>
-              <w:t>3</w:t>
-            </w:r>
-          </w:p>
-        </w:tc>
-        <w:tc>
-          <w:tcPr>
-            <w:tcW w:w="10589" w:type="dxa"/>
+            <w:hyperlink r:id="rId13" w:history="1">
+              <w:proofErr w:type="gramStart"/>
+              <w:r>
+                <w:rPr>
+                  <w:rStyle w:val="Lienhypertexte"/>
+                </w:rPr>
+                <w:t>lien</w:t>
+              </w:r>
+              <w:proofErr w:type="gramEnd"/>
+            </w:hyperlink>
+          </w:p>
+        </w:tc>
+        <w:tc>
+          <w:tcPr>
+            <w:tcW w:w="10404" w:type="dxa"/>
             <w:shd w:val="clear" w:color="auto" w:fill="FBE4D5" w:themeFill="accent2" w:themeFillTint="33"/>
             <w:vAlign w:val="center"/>
           </w:tcPr>
@@ -610,17 +622,10 @@
               <w:spacing w:line="360" w:lineRule="auto"/>
             </w:pPr>
             <w:r>
-              <w:t xml:space="preserve">Mettre la bordure </w:t>
-            </w:r>
-            <w:r>
-              <w:rPr>
-                <w:b/>
-                <w:bCs/>
-              </w:rPr>
-              <w:t>gauche</w:t>
-            </w:r>
-            <w:r>
-              <w:t xml:space="preserve"> au style "dotted".</w:t>
+              <w:t xml:space="preserve">Glissez la valeur correcte pour faire une border </w:t>
+            </w:r>
+            <w:r>
+              <w:t>"dotted".</w:t>
             </w:r>
           </w:p>
         </w:tc>
@@ -662,7 +667,7 @@
         </w:trPr>
         <w:tc>
           <w:tcPr>
-            <w:tcW w:w="1843" w:type="dxa"/>
+            <w:tcW w:w="2410" w:type="dxa"/>
             <w:vMerge/>
             <w:shd w:val="clear" w:color="auto" w:fill="F7CAAC" w:themeFill="accent2" w:themeFillTint="66"/>
             <w:vAlign w:val="center"/>
@@ -676,7 +681,7 @@
         </w:tc>
         <w:tc>
           <w:tcPr>
-            <w:tcW w:w="1177" w:type="dxa"/>
+            <w:tcW w:w="795" w:type="dxa"/>
             <w:shd w:val="clear" w:color="auto" w:fill="FBE4D5" w:themeFill="accent2" w:themeFillTint="33"/>
             <w:vAlign w:val="center"/>
           </w:tcPr>
@@ -685,14 +690,21 @@
               <w:spacing w:line="360" w:lineRule="auto"/>
               <w:jc w:val="center"/>
             </w:pPr>
-            <w:r>
-              <w:t>4</w:t>
-            </w:r>
-          </w:p>
-        </w:tc>
-        <w:tc>
-          <w:tcPr>
-            <w:tcW w:w="10589" w:type="dxa"/>
+            <w:hyperlink r:id="rId14" w:history="1">
+              <w:proofErr w:type="gramStart"/>
+              <w:r>
+                <w:rPr>
+                  <w:rStyle w:val="Lienhypertexte"/>
+                </w:rPr>
+                <w:t>lien</w:t>
+              </w:r>
+              <w:proofErr w:type="gramEnd"/>
+            </w:hyperlink>
+          </w:p>
+        </w:tc>
+        <w:tc>
+          <w:tcPr>
+            <w:tcW w:w="10404" w:type="dxa"/>
             <w:shd w:val="clear" w:color="auto" w:fill="FBE4D5" w:themeFill="accent2" w:themeFillTint="33"/>
             <w:vAlign w:val="center"/>
           </w:tcPr>
@@ -780,7 +792,7 @@
       <w:tr>
         <w:tc>
           <w:tcPr>
-            <w:tcW w:w="1843" w:type="dxa"/>
+            <w:tcW w:w="2410" w:type="dxa"/>
             <w:vMerge w:val="restart"/>
             <w:shd w:val="clear" w:color="auto" w:fill="C5E0B3" w:themeFill="accent6" w:themeFillTint="66"/>
             <w:vAlign w:val="center"/>
@@ -805,7 +817,7 @@
         </w:tc>
         <w:tc>
           <w:tcPr>
-            <w:tcW w:w="1177" w:type="dxa"/>
+            <w:tcW w:w="795" w:type="dxa"/>
             <w:shd w:val="clear" w:color="auto" w:fill="E2EFD9" w:themeFill="accent6" w:themeFillTint="33"/>
             <w:vAlign w:val="center"/>
           </w:tcPr>
@@ -814,18 +826,21 @@
               <w:spacing w:line="360" w:lineRule="auto"/>
               <w:jc w:val="center"/>
             </w:pPr>
-            <w:r>
-              <w:rPr>
-                <w:rFonts w:ascii="Calibri" w:hAnsi="Calibri" w:cs="Calibri"/>
-                <w:color w:val="000000"/>
-              </w:rPr>
-              <w:t>2</w:t>
-            </w:r>
-          </w:p>
-        </w:tc>
-        <w:tc>
-          <w:tcPr>
-            <w:tcW w:w="10589" w:type="dxa"/>
+            <w:hyperlink r:id="rId15" w:history="1">
+              <w:proofErr w:type="gramStart"/>
+              <w:r>
+                <w:rPr>
+                  <w:rStyle w:val="Lienhypertexte"/>
+                </w:rPr>
+                <w:t>lien</w:t>
+              </w:r>
+              <w:proofErr w:type="gramEnd"/>
+            </w:hyperlink>
+          </w:p>
+        </w:tc>
+        <w:tc>
+          <w:tcPr>
+            <w:tcW w:w="10404" w:type="dxa"/>
             <w:shd w:val="clear" w:color="auto" w:fill="E2EFD9" w:themeFill="accent6" w:themeFillTint="33"/>
             <w:vAlign w:val="center"/>
           </w:tcPr>
@@ -894,7 +909,7 @@
       <w:tr>
         <w:tc>
           <w:tcPr>
-            <w:tcW w:w="1843" w:type="dxa"/>
+            <w:tcW w:w="2410" w:type="dxa"/>
             <w:vMerge/>
             <w:shd w:val="clear" w:color="auto" w:fill="C5E0B3" w:themeFill="accent6" w:themeFillTint="66"/>
             <w:vAlign w:val="center"/>
@@ -908,7 +923,7 @@
         </w:tc>
         <w:tc>
           <w:tcPr>
-            <w:tcW w:w="1177" w:type="dxa"/>
+            <w:tcW w:w="795" w:type="dxa"/>
             <w:shd w:val="clear" w:color="auto" w:fill="E2EFD9" w:themeFill="accent6" w:themeFillTint="33"/>
             <w:vAlign w:val="center"/>
           </w:tcPr>
@@ -917,18 +932,21 @@
               <w:spacing w:line="360" w:lineRule="auto"/>
               <w:jc w:val="center"/>
             </w:pPr>
-            <w:r>
-              <w:rPr>
-                <w:rFonts w:ascii="Calibri" w:hAnsi="Calibri" w:cs="Calibri"/>
-                <w:color w:val="000000"/>
-              </w:rPr>
-              <w:t>3</w:t>
-            </w:r>
-          </w:p>
-        </w:tc>
-        <w:tc>
-          <w:tcPr>
-            <w:tcW w:w="10589" w:type="dxa"/>
+            <w:hyperlink r:id="rId16" w:history="1">
+              <w:proofErr w:type="gramStart"/>
+              <w:r>
+                <w:rPr>
+                  <w:rStyle w:val="Lienhypertexte"/>
+                </w:rPr>
+                <w:t>lien</w:t>
+              </w:r>
+              <w:proofErr w:type="gramEnd"/>
+            </w:hyperlink>
+          </w:p>
+        </w:tc>
+        <w:tc>
+          <w:tcPr>
+            <w:tcW w:w="10404" w:type="dxa"/>
             <w:shd w:val="clear" w:color="auto" w:fill="E2EFD9" w:themeFill="accent6" w:themeFillTint="33"/>
             <w:vAlign w:val="center"/>
           </w:tcPr>
@@ -958,35 +976,7 @@
                 <w:rFonts w:ascii="Calibri" w:hAnsi="Calibri" w:cs="Calibri"/>
                 <w:color w:val="000000"/>
               </w:rPr>
-              <w:t xml:space="preserve"> </w:t>
-            </w:r>
-            <w:r>
-              <w:rPr>
-                <w:rFonts w:ascii="Calibri" w:hAnsi="Calibri" w:cs="Calibri"/>
-                <w:color w:val="000000"/>
-              </w:rPr>
-              <w:t xml:space="preserve"> </w:t>
-            </w:r>
-            <w:r>
-              <w:rPr>
-                <w:rFonts w:ascii="Calibri" w:hAnsi="Calibri" w:cs="Calibri"/>
-                <w:color w:val="000000"/>
-              </w:rPr>
-              <w:t xml:space="preserve">à </w:t>
-            </w:r>
-            <w:r>
-              <w:rPr>
-                <w:rFonts w:ascii="Calibri" w:hAnsi="Calibri" w:cs="Calibri"/>
-                <w:color w:val="000000"/>
-              </w:rPr>
-              <w:t>l’élément</w:t>
-            </w:r>
-            <w:r>
-              <w:rPr>
-                <w:rFonts w:ascii="Calibri" w:hAnsi="Calibri" w:cs="Calibri"/>
-                <w:color w:val="000000"/>
-              </w:rPr>
-              <w:t xml:space="preserve"> &lt;h1&gt; qui a les valeurs suivantes : gauche 10 pixels, droite 15 pixels, haut 20 pixels, bas 25 pixels. </w:t>
+              <w:t xml:space="preserve"> à l’élément &lt;h1&gt; qui a les valeurs suivantes : gauche 10 pixels, droite 15 pixels, haut 20 pixels, bas 25 pixels. </w:t>
             </w:r>
           </w:p>
         </w:tc>
@@ -1025,7 +1015,7 @@
       <w:tr>
         <w:tc>
           <w:tcPr>
-            <w:tcW w:w="1843" w:type="dxa"/>
+            <w:tcW w:w="2410" w:type="dxa"/>
             <w:vMerge/>
             <w:shd w:val="clear" w:color="auto" w:fill="C5E0B3" w:themeFill="accent6" w:themeFillTint="66"/>
             <w:vAlign w:val="center"/>
@@ -1039,7 +1029,7 @@
         </w:tc>
         <w:tc>
           <w:tcPr>
-            <w:tcW w:w="1177" w:type="dxa"/>
+            <w:tcW w:w="795" w:type="dxa"/>
             <w:shd w:val="clear" w:color="auto" w:fill="E2EFD9" w:themeFill="accent6" w:themeFillTint="33"/>
             <w:vAlign w:val="center"/>
           </w:tcPr>
@@ -1048,18 +1038,21 @@
               <w:spacing w:line="360" w:lineRule="auto"/>
               <w:jc w:val="center"/>
             </w:pPr>
-            <w:r>
-              <w:rPr>
-                <w:rFonts w:ascii="Calibri" w:hAnsi="Calibri" w:cs="Calibri"/>
-                <w:color w:val="000000"/>
-              </w:rPr>
-              <w:t>4</w:t>
-            </w:r>
-          </w:p>
-        </w:tc>
-        <w:tc>
-          <w:tcPr>
-            <w:tcW w:w="10589" w:type="dxa"/>
+            <w:hyperlink r:id="rId17" w:history="1">
+              <w:proofErr w:type="gramStart"/>
+              <w:r>
+                <w:rPr>
+                  <w:rStyle w:val="Lienhypertexte"/>
+                </w:rPr>
+                <w:t>lien</w:t>
+              </w:r>
+              <w:proofErr w:type="gramEnd"/>
+            </w:hyperlink>
+          </w:p>
+        </w:tc>
+        <w:tc>
+          <w:tcPr>
+            <w:tcW w:w="10404" w:type="dxa"/>
             <w:shd w:val="clear" w:color="auto" w:fill="E2EFD9" w:themeFill="accent6" w:themeFillTint="33"/>
             <w:vAlign w:val="center"/>
           </w:tcPr>
@@ -1128,7 +1121,7 @@
       <w:tr>
         <w:tc>
           <w:tcPr>
-            <w:tcW w:w="1843" w:type="dxa"/>
+            <w:tcW w:w="2410" w:type="dxa"/>
             <w:vMerge w:val="restart"/>
             <w:shd w:val="clear" w:color="auto" w:fill="B4C6E7" w:themeFill="accent1" w:themeFillTint="66"/>
             <w:vAlign w:val="center"/>
@@ -1153,7 +1146,7 @@
         </w:tc>
         <w:tc>
           <w:tcPr>
-            <w:tcW w:w="1177" w:type="dxa"/>
+            <w:tcW w:w="795" w:type="dxa"/>
             <w:shd w:val="clear" w:color="auto" w:fill="D9E2F3" w:themeFill="accent1" w:themeFillTint="33"/>
             <w:vAlign w:val="center"/>
           </w:tcPr>
@@ -1162,18 +1155,21 @@
               <w:spacing w:line="360" w:lineRule="auto"/>
               <w:jc w:val="center"/>
             </w:pPr>
-            <w:r>
-              <w:rPr>
-                <w:rFonts w:ascii="Calibri" w:hAnsi="Calibri" w:cs="Calibri"/>
-                <w:color w:val="000000"/>
-              </w:rPr>
-              <w:t>1</w:t>
-            </w:r>
-          </w:p>
-        </w:tc>
-        <w:tc>
-          <w:tcPr>
-            <w:tcW w:w="10589" w:type="dxa"/>
+            <w:hyperlink r:id="rId18" w:history="1">
+              <w:proofErr w:type="gramStart"/>
+              <w:r>
+                <w:rPr>
+                  <w:rStyle w:val="Lienhypertexte"/>
+                </w:rPr>
+                <w:t>lien</w:t>
+              </w:r>
+              <w:proofErr w:type="gramEnd"/>
+            </w:hyperlink>
+          </w:p>
+        </w:tc>
+        <w:tc>
+          <w:tcPr>
+            <w:tcW w:w="10404" w:type="dxa"/>
             <w:shd w:val="clear" w:color="auto" w:fill="D9E2F3" w:themeFill="accent1" w:themeFillTint="33"/>
             <w:vAlign w:val="center"/>
           </w:tcPr>
@@ -1226,7 +1222,7 @@
       <w:tr>
         <w:tc>
           <w:tcPr>
-            <w:tcW w:w="1843" w:type="dxa"/>
+            <w:tcW w:w="2410" w:type="dxa"/>
             <w:vMerge/>
             <w:shd w:val="clear" w:color="auto" w:fill="B4C6E7" w:themeFill="accent1" w:themeFillTint="66"/>
             <w:vAlign w:val="center"/>
@@ -1240,7 +1236,7 @@
         </w:tc>
         <w:tc>
           <w:tcPr>
-            <w:tcW w:w="1177" w:type="dxa"/>
+            <w:tcW w:w="795" w:type="dxa"/>
             <w:shd w:val="clear" w:color="auto" w:fill="D9E2F3" w:themeFill="accent1" w:themeFillTint="33"/>
             <w:vAlign w:val="center"/>
           </w:tcPr>
@@ -1249,18 +1245,21 @@
               <w:spacing w:line="360" w:lineRule="auto"/>
               <w:jc w:val="center"/>
             </w:pPr>
-            <w:r>
-              <w:rPr>
-                <w:rFonts w:ascii="Calibri" w:hAnsi="Calibri" w:cs="Calibri"/>
-                <w:color w:val="000000"/>
-              </w:rPr>
-              <w:t>3</w:t>
-            </w:r>
-          </w:p>
-        </w:tc>
-        <w:tc>
-          <w:tcPr>
-            <w:tcW w:w="10589" w:type="dxa"/>
+            <w:hyperlink r:id="rId19" w:history="1">
+              <w:proofErr w:type="gramStart"/>
+              <w:r>
+                <w:rPr>
+                  <w:rStyle w:val="Lienhypertexte"/>
+                </w:rPr>
+                <w:t>lien</w:t>
+              </w:r>
+              <w:proofErr w:type="gramEnd"/>
+            </w:hyperlink>
+          </w:p>
+        </w:tc>
+        <w:tc>
+          <w:tcPr>
+            <w:tcW w:w="10404" w:type="dxa"/>
             <w:shd w:val="clear" w:color="auto" w:fill="D9E2F3" w:themeFill="accent1" w:themeFillTint="33"/>
             <w:vAlign w:val="center"/>
           </w:tcPr>
@@ -1274,7 +1273,14 @@
                 <w:rFonts w:ascii="Calibri" w:hAnsi="Calibri" w:cs="Calibri"/>
                 <w:color w:val="000000"/>
               </w:rPr>
-              <w:t>Ajoutez un padding de 40 pixels en haut et en bas et 10 pixels à gauche et à droite.</w:t>
+              <w:t>Ajoutez un padding de 40 pixels en haut et en bas et 10 pixels à gauche et à droite</w:t>
+            </w:r>
+            <w:r>
+              <w:rPr>
+                <w:rFonts w:ascii="Calibri" w:hAnsi="Calibri" w:cs="Calibri"/>
+                <w:color w:val="000000"/>
+              </w:rPr>
+              <w:t xml:space="preserve"> sur l’élément &lt;h1&gt;</w:t>
             </w:r>
           </w:p>
         </w:tc>
@@ -1313,7 +1319,7 @@
       <w:tr>
         <w:tc>
           <w:tcPr>
-            <w:tcW w:w="1843" w:type="dxa"/>
+            <w:tcW w:w="2410" w:type="dxa"/>
             <w:vMerge w:val="restart"/>
             <w:shd w:val="clear" w:color="auto" w:fill="FFE599" w:themeFill="accent4" w:themeFillTint="66"/>
             <w:vAlign w:val="center"/>
@@ -1333,13 +1339,45 @@
                 <w:bCs/>
               </w:rPr>
               <w:lastRenderedPageBreak/>
-              <w:t>CSS Height/Width</w:t>
-            </w:r>
-          </w:p>
-        </w:tc>
-        <w:tc>
-          <w:tcPr>
-            <w:tcW w:w="1177" w:type="dxa"/>
+              <w:t xml:space="preserve">CSS </w:t>
+            </w:r>
+            <w:r>
+              <w:rPr>
+                <w:b/>
+                <w:bCs/>
+              </w:rPr>
+              <w:br/>
+            </w:r>
+            <w:proofErr w:type="spellStart"/>
+            <w:r>
+              <w:rPr>
+                <w:b/>
+                <w:bCs/>
+              </w:rPr>
+              <w:t>Height</w:t>
+            </w:r>
+            <w:proofErr w:type="spellEnd"/>
+            <w:r>
+              <w:rPr>
+                <w:b/>
+                <w:bCs/>
+              </w:rPr>
+              <w:t>/</w:t>
+            </w:r>
+            <w:proofErr w:type="spellStart"/>
+            <w:r>
+              <w:rPr>
+                <w:b/>
+                <w:bCs/>
+              </w:rPr>
+              <w:t>Width</w:t>
+            </w:r>
+            <w:proofErr w:type="spellEnd"/>
+          </w:p>
+        </w:tc>
+        <w:tc>
+          <w:tcPr>
+            <w:tcW w:w="795" w:type="dxa"/>
             <w:shd w:val="clear" w:color="auto" w:fill="FFF2CC" w:themeFill="accent4" w:themeFillTint="33"/>
             <w:vAlign w:val="center"/>
           </w:tcPr>
@@ -1348,18 +1386,21 @@
               <w:spacing w:line="360" w:lineRule="auto"/>
               <w:jc w:val="center"/>
             </w:pPr>
-            <w:r>
-              <w:rPr>
-                <w:rFonts w:ascii="Calibri" w:hAnsi="Calibri" w:cs="Calibri"/>
-                <w:color w:val="000000"/>
-              </w:rPr>
-              <w:t>1</w:t>
-            </w:r>
-          </w:p>
-        </w:tc>
-        <w:tc>
-          <w:tcPr>
-            <w:tcW w:w="10589" w:type="dxa"/>
+            <w:hyperlink r:id="rId20" w:history="1">
+              <w:proofErr w:type="gramStart"/>
+              <w:r>
+                <w:rPr>
+                  <w:rStyle w:val="Lienhypertexte"/>
+                </w:rPr>
+                <w:t>lien</w:t>
+              </w:r>
+              <w:proofErr w:type="gramEnd"/>
+            </w:hyperlink>
+          </w:p>
+        </w:tc>
+        <w:tc>
+          <w:tcPr>
+            <w:tcW w:w="10404" w:type="dxa"/>
             <w:shd w:val="clear" w:color="auto" w:fill="FFF2CC" w:themeFill="accent4" w:themeFillTint="33"/>
             <w:vAlign w:val="center"/>
           </w:tcPr>
@@ -1426,7 +1467,7 @@
       <w:tr>
         <w:tc>
           <w:tcPr>
-            <w:tcW w:w="1843" w:type="dxa"/>
+            <w:tcW w:w="2410" w:type="dxa"/>
             <w:vMerge/>
             <w:shd w:val="clear" w:color="auto" w:fill="FFE599" w:themeFill="accent4" w:themeFillTint="66"/>
             <w:vAlign w:val="center"/>
@@ -1440,7 +1481,7 @@
         </w:tc>
         <w:tc>
           <w:tcPr>
-            <w:tcW w:w="1177" w:type="dxa"/>
+            <w:tcW w:w="795" w:type="dxa"/>
             <w:shd w:val="clear" w:color="auto" w:fill="FFF2CC" w:themeFill="accent4" w:themeFillTint="33"/>
             <w:vAlign w:val="center"/>
           </w:tcPr>
@@ -1449,18 +1490,21 @@
               <w:spacing w:line="360" w:lineRule="auto"/>
               <w:jc w:val="center"/>
             </w:pPr>
-            <w:r>
-              <w:rPr>
-                <w:rFonts w:ascii="Calibri" w:hAnsi="Calibri" w:cs="Calibri"/>
-                <w:color w:val="000000"/>
-              </w:rPr>
-              <w:t>2</w:t>
-            </w:r>
-          </w:p>
-        </w:tc>
-        <w:tc>
-          <w:tcPr>
-            <w:tcW w:w="10589" w:type="dxa"/>
+            <w:hyperlink r:id="rId21" w:history="1">
+              <w:proofErr w:type="gramStart"/>
+              <w:r>
+                <w:rPr>
+                  <w:rStyle w:val="Lienhypertexte"/>
+                </w:rPr>
+                <w:t>lien</w:t>
+              </w:r>
+              <w:proofErr w:type="gramEnd"/>
+            </w:hyperlink>
+          </w:p>
+        </w:tc>
+        <w:tc>
+          <w:tcPr>
+            <w:tcW w:w="10404" w:type="dxa"/>
             <w:shd w:val="clear" w:color="auto" w:fill="FFF2CC" w:themeFill="accent4" w:themeFillTint="33"/>
             <w:vAlign w:val="center"/>
           </w:tcPr>
@@ -1476,6 +1520,7 @@
               </w:rPr>
               <w:t xml:space="preserve">Réglez la largeur de &lt;h1&gt; </w:t>
             </w:r>
+            <w:proofErr w:type="gramStart"/>
             <w:r>
               <w:rPr>
                 <w:rFonts w:ascii="Calibri" w:hAnsi="Calibri" w:cs="Calibri"/>
@@ -1488,7 +1533,15 @@
                 <w:rFonts w:ascii="Calibri" w:hAnsi="Calibri" w:cs="Calibri"/>
                 <w:color w:val="000000"/>
               </w:rPr>
-              <w:t xml:space="preserve"> "50%".</w:t>
+              <w:t xml:space="preserve"> "</w:t>
+            </w:r>
+            <w:proofErr w:type="gramEnd"/>
+            <w:r>
+              <w:rPr>
+                <w:rFonts w:ascii="Calibri" w:hAnsi="Calibri" w:cs="Calibri"/>
+                <w:color w:val="000000"/>
+              </w:rPr>
+              <w:t>50%".</w:t>
             </w:r>
           </w:p>
         </w:tc>
@@ -1527,7 +1580,7 @@
       <w:tr>
         <w:tc>
           <w:tcPr>
-            <w:tcW w:w="1843" w:type="dxa"/>
+            <w:tcW w:w="2410" w:type="dxa"/>
             <w:vMerge w:val="restart"/>
             <w:shd w:val="clear" w:color="auto" w:fill="F7CAAC" w:themeFill="accent2" w:themeFillTint="66"/>
             <w:vAlign w:val="center"/>
@@ -1553,13 +1606,27 @@
                 <w:b/>
                 <w:bCs/>
               </w:rPr>
-              <w:t xml:space="preserve"> Box Model</w:t>
-            </w:r>
-          </w:p>
-        </w:tc>
-        <w:tc>
-          <w:tcPr>
-            <w:tcW w:w="1177" w:type="dxa"/>
+              <w:t xml:space="preserve"> </w:t>
+            </w:r>
+            <w:r>
+              <w:rPr>
+                <w:b/>
+                <w:bCs/>
+              </w:rPr>
+              <w:br/>
+            </w:r>
+            <w:r>
+              <w:rPr>
+                <w:b/>
+                <w:bCs/>
+              </w:rPr>
+              <w:t>Box Model</w:t>
+            </w:r>
+          </w:p>
+        </w:tc>
+        <w:tc>
+          <w:tcPr>
+            <w:tcW w:w="795" w:type="dxa"/>
             <w:shd w:val="clear" w:color="auto" w:fill="FBE4D5" w:themeFill="accent2" w:themeFillTint="33"/>
             <w:vAlign w:val="center"/>
           </w:tcPr>
@@ -1568,18 +1635,21 @@
               <w:spacing w:line="360" w:lineRule="auto"/>
               <w:jc w:val="center"/>
             </w:pPr>
-            <w:r>
-              <w:rPr>
-                <w:rFonts w:ascii="Calibri" w:hAnsi="Calibri" w:cs="Calibri"/>
-                <w:color w:val="000000"/>
-              </w:rPr>
-              <w:t>1</w:t>
-            </w:r>
-          </w:p>
-        </w:tc>
-        <w:tc>
-          <w:tcPr>
-            <w:tcW w:w="10589" w:type="dxa"/>
+            <w:hyperlink r:id="rId22" w:history="1">
+              <w:proofErr w:type="gramStart"/>
+              <w:r>
+                <w:rPr>
+                  <w:rStyle w:val="Lienhypertexte"/>
+                </w:rPr>
+                <w:t>lien</w:t>
+              </w:r>
+              <w:proofErr w:type="gramEnd"/>
+            </w:hyperlink>
+          </w:p>
+        </w:tc>
+        <w:tc>
+          <w:tcPr>
+            <w:tcW w:w="10404" w:type="dxa"/>
             <w:shd w:val="clear" w:color="auto" w:fill="FBE4D5" w:themeFill="accent2" w:themeFillTint="33"/>
             <w:vAlign w:val="center"/>
           </w:tcPr>
@@ -1595,6 +1665,7 @@
               </w:rPr>
               <w:t xml:space="preserve">Réglez la largeur du div </w:t>
             </w:r>
+            <w:proofErr w:type="gramStart"/>
             <w:r>
               <w:rPr>
                 <w:rFonts w:ascii="Calibri" w:hAnsi="Calibri" w:cs="Calibri"/>
@@ -1607,7 +1678,15 @@
                 <w:rFonts w:ascii="Calibri" w:hAnsi="Calibri" w:cs="Calibri"/>
                 <w:color w:val="000000"/>
               </w:rPr>
-              <w:t xml:space="preserve"> "200px".</w:t>
+              <w:t xml:space="preserve"> "</w:t>
+            </w:r>
+            <w:proofErr w:type="gramEnd"/>
+            <w:r>
+              <w:rPr>
+                <w:rFonts w:ascii="Calibri" w:hAnsi="Calibri" w:cs="Calibri"/>
+                <w:color w:val="000000"/>
+              </w:rPr>
+              <w:t>200px".</w:t>
             </w:r>
           </w:p>
         </w:tc>
@@ -1646,7 +1725,7 @@
       <w:tr>
         <w:tc>
           <w:tcPr>
-            <w:tcW w:w="1843" w:type="dxa"/>
+            <w:tcW w:w="2410" w:type="dxa"/>
             <w:vMerge/>
             <w:shd w:val="clear" w:color="auto" w:fill="F7CAAC" w:themeFill="accent2" w:themeFillTint="66"/>
           </w:tcPr>
@@ -1659,7 +1738,7 @@
         </w:tc>
         <w:tc>
           <w:tcPr>
-            <w:tcW w:w="1177" w:type="dxa"/>
+            <w:tcW w:w="795" w:type="dxa"/>
             <w:shd w:val="clear" w:color="auto" w:fill="FBE4D5" w:themeFill="accent2" w:themeFillTint="33"/>
             <w:vAlign w:val="center"/>
           </w:tcPr>
@@ -1668,18 +1747,21 @@
               <w:spacing w:line="360" w:lineRule="auto"/>
               <w:jc w:val="center"/>
             </w:pPr>
-            <w:r>
-              <w:rPr>
-                <w:rFonts w:ascii="Calibri" w:hAnsi="Calibri" w:cs="Calibri"/>
-                <w:color w:val="000000"/>
-              </w:rPr>
-              <w:t>3</w:t>
-            </w:r>
-          </w:p>
-        </w:tc>
-        <w:tc>
-          <w:tcPr>
-            <w:tcW w:w="10589" w:type="dxa"/>
+            <w:hyperlink r:id="rId23" w:history="1">
+              <w:proofErr w:type="gramStart"/>
+              <w:r>
+                <w:rPr>
+                  <w:rStyle w:val="Lienhypertexte"/>
+                </w:rPr>
+                <w:t>lien</w:t>
+              </w:r>
+              <w:proofErr w:type="gramEnd"/>
+            </w:hyperlink>
+          </w:p>
+        </w:tc>
+        <w:tc>
+          <w:tcPr>
+            <w:tcW w:w="10404" w:type="dxa"/>
             <w:shd w:val="clear" w:color="auto" w:fill="FBE4D5" w:themeFill="accent2" w:themeFillTint="33"/>
             <w:vAlign w:val="center"/>
           </w:tcPr>
@@ -1732,7 +1814,7 @@
       <w:tr>
         <w:tc>
           <w:tcPr>
-            <w:tcW w:w="1843" w:type="dxa"/>
+            <w:tcW w:w="2410" w:type="dxa"/>
             <w:vMerge w:val="restart"/>
             <w:shd w:val="clear" w:color="auto" w:fill="C5E0B3" w:themeFill="accent6" w:themeFillTint="66"/>
             <w:vAlign w:val="center"/>
@@ -1751,13 +1833,36 @@
                 <w:b/>
                 <w:bCs/>
               </w:rPr>
-              <w:t>CSS Positioning</w:t>
-            </w:r>
-          </w:p>
-        </w:tc>
-        <w:tc>
-          <w:tcPr>
-            <w:tcW w:w="1177" w:type="dxa"/>
+              <w:t>CSS</w:t>
+            </w:r>
+            <w:r>
+              <w:rPr>
+                <w:b/>
+                <w:bCs/>
+              </w:rPr>
+              <w:br/>
+            </w:r>
+            <w:r>
+              <w:rPr>
+                <w:b/>
+                <w:bCs/>
+              </w:rPr>
+              <w:t>Display/</w:t>
+            </w:r>
+            <w:proofErr w:type="spellStart"/>
+            <w:r>
+              <w:rPr>
+                <w:b/>
+                <w:bCs/>
+              </w:rPr>
+              <w:t>Visibility</w:t>
+            </w:r>
+            <w:proofErr w:type="spellEnd"/>
+          </w:p>
+        </w:tc>
+        <w:tc>
+          <w:tcPr>
+            <w:tcW w:w="795" w:type="dxa"/>
             <w:shd w:val="clear" w:color="auto" w:fill="E2EFD9" w:themeFill="accent6" w:themeFillTint="33"/>
             <w:vAlign w:val="center"/>
           </w:tcPr>
@@ -1766,18 +1871,25 @@
               <w:spacing w:line="360" w:lineRule="auto"/>
               <w:jc w:val="center"/>
             </w:pPr>
-            <w:r>
-              <w:rPr>
-                <w:rFonts w:ascii="Calibri" w:hAnsi="Calibri" w:cs="Calibri"/>
-                <w:color w:val="000000"/>
-              </w:rPr>
-              <w:t>1</w:t>
-            </w:r>
-          </w:p>
-        </w:tc>
-        <w:tc>
-          <w:tcPr>
-            <w:tcW w:w="10589" w:type="dxa"/>
+            <w:hyperlink r:id="rId24" w:history="1">
+              <w:r>
+                <w:rPr>
+                  <w:rStyle w:val="Lienhypertexte"/>
+                </w:rPr>
+                <w:t>L</w:t>
+              </w:r>
+              <w:r>
+                <w:rPr>
+                  <w:rStyle w:val="Lienhypertexte"/>
+                </w:rPr>
+                <w:t>ien</w:t>
+              </w:r>
+            </w:hyperlink>
+          </w:p>
+        </w:tc>
+        <w:tc>
+          <w:tcPr>
+            <w:tcW w:w="10404" w:type="dxa"/>
             <w:shd w:val="clear" w:color="auto" w:fill="E2EFD9" w:themeFill="accent6" w:themeFillTint="33"/>
             <w:vAlign w:val="center"/>
           </w:tcPr>
@@ -1791,27 +1903,27 @@
                 <w:rFonts w:ascii="Calibri" w:hAnsi="Calibri" w:cs="Calibri"/>
                 <w:color w:val="000000"/>
               </w:rPr>
-              <w:t xml:space="preserve">Positionnez l'élément &lt;h1&gt; </w:t>
-            </w:r>
-            <w:r>
-              <w:rPr>
-                <w:rFonts w:ascii="Calibri" w:hAnsi="Calibri" w:cs="Calibri"/>
-                <w:color w:val="000000"/>
-              </w:rPr>
-              <w:t>pour qu’il reste au même endroit</w:t>
-            </w:r>
-            <w:r>
-              <w:rPr>
-                <w:rFonts w:ascii="Calibri" w:hAnsi="Calibri" w:cs="Calibri"/>
-                <w:color w:val="000000"/>
-              </w:rPr>
-              <w:t>. 50 pixels à partir du haut et 50 pixels à droite.</w:t>
+              <w:t xml:space="preserve">Masquez l'élément &lt;h1&gt;. </w:t>
+            </w:r>
+            <w:r>
+              <w:rPr>
+                <w:rFonts w:ascii="Calibri" w:hAnsi="Calibri" w:cs="Calibri"/>
+                <w:color w:val="000000"/>
+              </w:rPr>
+              <w:t>Il</w:t>
+            </w:r>
+            <w:r>
+              <w:rPr>
+                <w:rFonts w:ascii="Calibri" w:hAnsi="Calibri" w:cs="Calibri"/>
+                <w:color w:val="000000"/>
+              </w:rPr>
+              <w:t xml:space="preserve"> ne devrait pas prendre de place.</w:t>
             </w:r>
           </w:p>
         </w:tc>
         <w:sdt>
           <w:sdtPr>
-            <w:id w:val="-386186102"/>
+            <w:id w:val="938419910"/>
             <w14:checkbox>
               <w14:checked w14:val="0"/>
               <w14:checkedState w14:val="2612" w14:font="MS Gothic"/>
@@ -1844,74 +1956,68 @@
       <w:tr>
         <w:tc>
           <w:tcPr>
-            <w:tcW w:w="1843" w:type="dxa"/>
+            <w:tcW w:w="2410" w:type="dxa"/>
             <w:vMerge/>
             <w:shd w:val="clear" w:color="auto" w:fill="C5E0B3" w:themeFill="accent6" w:themeFillTint="66"/>
+            <w:vAlign w:val="center"/>
+          </w:tcPr>
+          <w:p>
+            <w:pPr>
+              <w:spacing w:line="360" w:lineRule="auto"/>
+              <w:jc w:val="center"/>
+            </w:pPr>
+          </w:p>
+        </w:tc>
+        <w:tc>
+          <w:tcPr>
+            <w:tcW w:w="795" w:type="dxa"/>
+            <w:shd w:val="clear" w:color="auto" w:fill="E2EFD9" w:themeFill="accent6" w:themeFillTint="33"/>
+            <w:vAlign w:val="center"/>
+          </w:tcPr>
+          <w:p>
+            <w:pPr>
+              <w:spacing w:line="360" w:lineRule="auto"/>
+              <w:jc w:val="center"/>
+            </w:pPr>
+            <w:hyperlink r:id="rId25" w:history="1">
+              <w:r>
+                <w:rPr>
+                  <w:rStyle w:val="Lienhypertexte"/>
+                </w:rPr>
+                <w:t>L</w:t>
+              </w:r>
+              <w:r>
+                <w:rPr>
+                  <w:rStyle w:val="Lienhypertexte"/>
+                </w:rPr>
+                <w:t>ien</w:t>
+              </w:r>
+            </w:hyperlink>
+          </w:p>
+        </w:tc>
+        <w:tc>
+          <w:tcPr>
+            <w:tcW w:w="10404" w:type="dxa"/>
+            <w:shd w:val="clear" w:color="auto" w:fill="E2EFD9" w:themeFill="accent6" w:themeFillTint="33"/>
+            <w:vAlign w:val="center"/>
           </w:tcPr>
           <w:p>
             <w:pPr>
               <w:spacing w:line="360" w:lineRule="auto"/>
               <w:jc w:val="both"/>
             </w:pPr>
-          </w:p>
-        </w:tc>
-        <w:tc>
-          <w:tcPr>
-            <w:tcW w:w="1177" w:type="dxa"/>
-            <w:shd w:val="clear" w:color="auto" w:fill="E2EFD9" w:themeFill="accent6" w:themeFillTint="33"/>
-            <w:vAlign w:val="center"/>
-          </w:tcPr>
-          <w:p>
-            <w:pPr>
-              <w:spacing w:line="360" w:lineRule="auto"/>
-              <w:jc w:val="center"/>
-            </w:pPr>
-            <w:r>
-              <w:rPr>
-                <w:rFonts w:ascii="Calibri" w:hAnsi="Calibri" w:cs="Calibri"/>
-                <w:color w:val="000000"/>
-              </w:rPr>
-              <w:t>3</w:t>
-            </w:r>
-          </w:p>
-        </w:tc>
-        <w:tc>
-          <w:tcPr>
-            <w:tcW w:w="10589" w:type="dxa"/>
-            <w:shd w:val="clear" w:color="auto" w:fill="E2EFD9" w:themeFill="accent6" w:themeFillTint="33"/>
-            <w:vAlign w:val="center"/>
-          </w:tcPr>
-          <w:p>
-            <w:pPr>
-              <w:spacing w:line="360" w:lineRule="auto"/>
-              <w:jc w:val="both"/>
-            </w:pPr>
-            <w:r>
-              <w:rPr>
-                <w:rFonts w:ascii="Calibri" w:hAnsi="Calibri" w:cs="Calibri"/>
-                <w:color w:val="000000"/>
-              </w:rPr>
-              <w:t xml:space="preserve">Positionnez l'élément &lt;h1&gt; à 50 pixels </w:t>
-            </w:r>
-            <w:r>
-              <w:rPr>
-                <w:rFonts w:ascii="Calibri" w:hAnsi="Calibri" w:cs="Calibri"/>
-                <w:color w:val="000000"/>
-              </w:rPr>
-              <w:t>du</w:t>
-            </w:r>
-            <w:r>
-              <w:rPr>
-                <w:rFonts w:ascii="Calibri" w:hAnsi="Calibri" w:cs="Calibri"/>
-                <w:color w:val="000000"/>
-              </w:rPr>
-              <w:t xml:space="preserve"> haut, par rapport à la page HTML.</w:t>
+            <w:r>
+              <w:rPr>
+                <w:rFonts w:ascii="Calibri" w:hAnsi="Calibri" w:cs="Calibri"/>
+                <w:color w:val="000000"/>
+              </w:rPr>
+              <w:t>Affichez les éléments de la liste sous forme d'éléments "inline".</w:t>
             </w:r>
           </w:p>
         </w:tc>
         <w:sdt>
           <w:sdtPr>
-            <w:id w:val="723730474"/>
+            <w:id w:val="-337688595"/>
             <w14:checkbox>
               <w14:checked w14:val="0"/>
               <w14:checkedState w14:val="2612" w14:font="MS Gothic"/>
@@ -1944,60 +2050,87 @@
       <w:tr>
         <w:tc>
           <w:tcPr>
-            <w:tcW w:w="1843" w:type="dxa"/>
+            <w:tcW w:w="2410" w:type="dxa"/>
             <w:vMerge/>
             <w:shd w:val="clear" w:color="auto" w:fill="C5E0B3" w:themeFill="accent6" w:themeFillTint="66"/>
+            <w:vAlign w:val="center"/>
+          </w:tcPr>
+          <w:p>
+            <w:pPr>
+              <w:spacing w:line="360" w:lineRule="auto"/>
+              <w:jc w:val="center"/>
+            </w:pPr>
+          </w:p>
+        </w:tc>
+        <w:tc>
+          <w:tcPr>
+            <w:tcW w:w="795" w:type="dxa"/>
+            <w:shd w:val="clear" w:color="auto" w:fill="E2EFD9" w:themeFill="accent6" w:themeFillTint="33"/>
+            <w:vAlign w:val="center"/>
+          </w:tcPr>
+          <w:p>
+            <w:pPr>
+              <w:spacing w:line="360" w:lineRule="auto"/>
+              <w:jc w:val="center"/>
+              <w:rPr>
+                <w:highlight w:val="cyan"/>
+              </w:rPr>
+            </w:pPr>
+            <w:hyperlink r:id="rId26" w:history="1">
+              <w:r>
+                <w:rPr>
+                  <w:rStyle w:val="Lienhypertexte"/>
+                </w:rPr>
+                <w:t>L</w:t>
+              </w:r>
+              <w:r>
+                <w:rPr>
+                  <w:rStyle w:val="Lienhypertexte"/>
+                </w:rPr>
+                <w:t>ien</w:t>
+              </w:r>
+            </w:hyperlink>
+          </w:p>
+        </w:tc>
+        <w:tc>
+          <w:tcPr>
+            <w:tcW w:w="10404" w:type="dxa"/>
+            <w:shd w:val="clear" w:color="auto" w:fill="E2EFD9" w:themeFill="accent6" w:themeFillTint="33"/>
+            <w:vAlign w:val="center"/>
           </w:tcPr>
           <w:p>
             <w:pPr>
               <w:spacing w:line="360" w:lineRule="auto"/>
               <w:jc w:val="both"/>
             </w:pPr>
-          </w:p>
-        </w:tc>
-        <w:tc>
-          <w:tcPr>
-            <w:tcW w:w="1177" w:type="dxa"/>
-            <w:shd w:val="clear" w:color="auto" w:fill="E2EFD9" w:themeFill="accent6" w:themeFillTint="33"/>
-            <w:vAlign w:val="center"/>
-          </w:tcPr>
-          <w:p>
-            <w:pPr>
-              <w:spacing w:line="360" w:lineRule="auto"/>
-              <w:jc w:val="center"/>
-            </w:pPr>
-            <w:r>
-              <w:rPr>
-                <w:rFonts w:ascii="Calibri" w:hAnsi="Calibri" w:cs="Calibri"/>
-                <w:color w:val="000000"/>
-              </w:rPr>
-              <w:t>4</w:t>
-            </w:r>
-          </w:p>
-        </w:tc>
-        <w:tc>
-          <w:tcPr>
-            <w:tcW w:w="10589" w:type="dxa"/>
-            <w:shd w:val="clear" w:color="auto" w:fill="E2EFD9" w:themeFill="accent6" w:themeFillTint="33"/>
-            <w:vAlign w:val="center"/>
-          </w:tcPr>
-          <w:p>
-            <w:pPr>
-              <w:spacing w:line="360" w:lineRule="auto"/>
-              <w:jc w:val="both"/>
-            </w:pPr>
-            <w:r>
-              <w:rPr>
-                <w:rFonts w:ascii="Calibri" w:hAnsi="Calibri" w:cs="Calibri"/>
-                <w:color w:val="000000"/>
-              </w:rPr>
-              <w:t>En utilisant une classe, positionnez l’élément &lt;h1&gt; à 50pixels du haut par rapport à sa position habituelle</w:t>
+            <w:r>
+              <w:rPr>
+                <w:rFonts w:ascii="Calibri" w:hAnsi="Calibri" w:cs="Calibri"/>
+                <w:color w:val="000000"/>
+              </w:rPr>
+              <w:t>Affichez les éléments &lt;</w:t>
+            </w:r>
+            <w:proofErr w:type="spellStart"/>
+            <w:r>
+              <w:rPr>
+                <w:rFonts w:ascii="Calibri" w:hAnsi="Calibri" w:cs="Calibri"/>
+                <w:color w:val="000000"/>
+              </w:rPr>
+              <w:t>strong</w:t>
+            </w:r>
+            <w:proofErr w:type="spellEnd"/>
+            <w:r>
+              <w:rPr>
+                <w:rFonts w:ascii="Calibri" w:hAnsi="Calibri" w:cs="Calibri"/>
+                <w:color w:val="000000"/>
+              </w:rPr>
+              <w:t>&gt; en tant qu'éléments de type "bloc".</w:t>
             </w:r>
           </w:p>
         </w:tc>
         <w:sdt>
           <w:sdtPr>
-            <w:id w:val="-1279874415"/>
+            <w:id w:val="-166249810"/>
             <w14:checkbox>
               <w14:checked w14:val="0"/>
               <w14:checkedState w14:val="2612" w14:font="MS Gothic"/>
@@ -2030,296 +2163,7 @@
       <w:tr>
         <w:tc>
           <w:tcPr>
-            <w:tcW w:w="1843" w:type="dxa"/>
-            <w:vMerge w:val="restart"/>
-            <w:shd w:val="clear" w:color="auto" w:fill="FFE599" w:themeFill="accent4" w:themeFillTint="66"/>
-            <w:vAlign w:val="center"/>
-          </w:tcPr>
-          <w:p>
-            <w:pPr>
-              <w:spacing w:line="360" w:lineRule="auto"/>
-              <w:jc w:val="center"/>
-              <w:rPr>
-                <w:b/>
-                <w:bCs/>
-              </w:rPr>
-            </w:pPr>
-            <w:r>
-              <w:rPr>
-                <w:b/>
-                <w:bCs/>
-              </w:rPr>
-              <w:t>CSS Display/Visibility</w:t>
-            </w:r>
-          </w:p>
-        </w:tc>
-        <w:tc>
-          <w:tcPr>
-            <w:tcW w:w="1177" w:type="dxa"/>
-            <w:shd w:val="clear" w:color="auto" w:fill="FFF2CC" w:themeFill="accent4" w:themeFillTint="33"/>
-            <w:vAlign w:val="center"/>
-          </w:tcPr>
-          <w:p>
-            <w:pPr>
-              <w:spacing w:line="360" w:lineRule="auto"/>
-              <w:jc w:val="center"/>
-            </w:pPr>
-            <w:r>
-              <w:rPr>
-                <w:rFonts w:ascii="Calibri" w:hAnsi="Calibri" w:cs="Calibri"/>
-                <w:color w:val="000000"/>
-              </w:rPr>
-              <w:t>2</w:t>
-            </w:r>
-          </w:p>
-        </w:tc>
-        <w:tc>
-          <w:tcPr>
-            <w:tcW w:w="10589" w:type="dxa"/>
-            <w:shd w:val="clear" w:color="auto" w:fill="FFF2CC" w:themeFill="accent4" w:themeFillTint="33"/>
-            <w:vAlign w:val="center"/>
-          </w:tcPr>
-          <w:p>
-            <w:pPr>
-              <w:spacing w:line="360" w:lineRule="auto"/>
-              <w:jc w:val="both"/>
-            </w:pPr>
-            <w:r>
-              <w:rPr>
-                <w:rFonts w:ascii="Calibri" w:hAnsi="Calibri" w:cs="Calibri"/>
-                <w:color w:val="000000"/>
-              </w:rPr>
-              <w:t xml:space="preserve">Masquez l'élément &lt;h1&gt;. </w:t>
-            </w:r>
-            <w:r>
-              <w:rPr>
-                <w:rFonts w:ascii="Calibri" w:hAnsi="Calibri" w:cs="Calibri"/>
-                <w:color w:val="000000"/>
-              </w:rPr>
-              <w:t>Il</w:t>
-            </w:r>
-            <w:r>
-              <w:rPr>
-                <w:rFonts w:ascii="Calibri" w:hAnsi="Calibri" w:cs="Calibri"/>
-                <w:color w:val="000000"/>
-              </w:rPr>
-              <w:t xml:space="preserve"> ne devrait pas prendre de place.</w:t>
-            </w:r>
-          </w:p>
-        </w:tc>
-        <w:sdt>
-          <w:sdtPr>
-            <w:id w:val="938419910"/>
-            <w14:checkbox>
-              <w14:checked w14:val="0"/>
-              <w14:checkedState w14:val="2612" w14:font="MS Gothic"/>
-              <w14:uncheckedState w14:val="2610" w14:font="MS Gothic"/>
-            </w14:checkbox>
-          </w:sdtPr>
-          <w:sdtContent>
-            <w:tc>
-              <w:tcPr>
-                <w:tcW w:w="567" w:type="dxa"/>
-                <w:shd w:val="clear" w:color="auto" w:fill="FFF2CC" w:themeFill="accent4" w:themeFillTint="33"/>
-                <w:vAlign w:val="center"/>
-              </w:tcPr>
-              <w:p>
-                <w:pPr>
-                  <w:spacing w:line="360" w:lineRule="auto"/>
-                  <w:jc w:val="center"/>
-                </w:pPr>
-                <w:r>
-                  <w:rPr>
-                    <w:rFonts w:ascii="MS Gothic" w:eastAsia="MS Gothic" w:hAnsi="MS Gothic" w:hint="eastAsia"/>
-                  </w:rPr>
-                  <w:t>☐</w:t>
-                </w:r>
-              </w:p>
-            </w:tc>
-          </w:sdtContent>
-        </w:sdt>
-      </w:tr>
-      <w:tr>
-        <w:tc>
-          <w:tcPr>
-            <w:tcW w:w="1843" w:type="dxa"/>
-            <w:vMerge/>
-            <w:shd w:val="clear" w:color="auto" w:fill="FFE599" w:themeFill="accent4" w:themeFillTint="66"/>
-            <w:vAlign w:val="center"/>
-          </w:tcPr>
-          <w:p>
-            <w:pPr>
-              <w:spacing w:line="360" w:lineRule="auto"/>
-              <w:jc w:val="center"/>
-            </w:pPr>
-          </w:p>
-        </w:tc>
-        <w:tc>
-          <w:tcPr>
-            <w:tcW w:w="1177" w:type="dxa"/>
-            <w:shd w:val="clear" w:color="auto" w:fill="FFF2CC" w:themeFill="accent4" w:themeFillTint="33"/>
-            <w:vAlign w:val="center"/>
-          </w:tcPr>
-          <w:p>
-            <w:pPr>
-              <w:spacing w:line="360" w:lineRule="auto"/>
-              <w:jc w:val="center"/>
-            </w:pPr>
-            <w:r>
-              <w:rPr>
-                <w:rFonts w:ascii="Calibri" w:hAnsi="Calibri" w:cs="Calibri"/>
-                <w:color w:val="000000"/>
-              </w:rPr>
-              <w:t>3</w:t>
-            </w:r>
-          </w:p>
-        </w:tc>
-        <w:tc>
-          <w:tcPr>
-            <w:tcW w:w="10589" w:type="dxa"/>
-            <w:shd w:val="clear" w:color="auto" w:fill="FFF2CC" w:themeFill="accent4" w:themeFillTint="33"/>
-            <w:vAlign w:val="center"/>
-          </w:tcPr>
-          <w:p>
-            <w:pPr>
-              <w:spacing w:line="360" w:lineRule="auto"/>
-              <w:jc w:val="both"/>
-            </w:pPr>
-            <w:r>
-              <w:rPr>
-                <w:rFonts w:ascii="Calibri" w:hAnsi="Calibri" w:cs="Calibri"/>
-                <w:color w:val="000000"/>
-              </w:rPr>
-              <w:t>Affichez les éléments de la liste sous forme d'éléments "inline".</w:t>
-            </w:r>
-          </w:p>
-        </w:tc>
-        <w:sdt>
-          <w:sdtPr>
-            <w:id w:val="-337688595"/>
-            <w14:checkbox>
-              <w14:checked w14:val="0"/>
-              <w14:checkedState w14:val="2612" w14:font="MS Gothic"/>
-              <w14:uncheckedState w14:val="2610" w14:font="MS Gothic"/>
-            </w14:checkbox>
-          </w:sdtPr>
-          <w:sdtContent>
-            <w:tc>
-              <w:tcPr>
-                <w:tcW w:w="567" w:type="dxa"/>
-                <w:shd w:val="clear" w:color="auto" w:fill="FFF2CC" w:themeFill="accent4" w:themeFillTint="33"/>
-                <w:vAlign w:val="center"/>
-              </w:tcPr>
-              <w:p>
-                <w:pPr>
-                  <w:spacing w:line="360" w:lineRule="auto"/>
-                  <w:jc w:val="center"/>
-                </w:pPr>
-                <w:r>
-                  <w:rPr>
-                    <w:rFonts w:ascii="MS Gothic" w:eastAsia="MS Gothic" w:hAnsi="MS Gothic" w:hint="eastAsia"/>
-                  </w:rPr>
-                  <w:t>☐</w:t>
-                </w:r>
-              </w:p>
-            </w:tc>
-          </w:sdtContent>
-        </w:sdt>
-      </w:tr>
-      <w:tr>
-        <w:tc>
-          <w:tcPr>
-            <w:tcW w:w="1843" w:type="dxa"/>
-            <w:vMerge/>
-            <w:shd w:val="clear" w:color="auto" w:fill="FFE599" w:themeFill="accent4" w:themeFillTint="66"/>
-            <w:vAlign w:val="center"/>
-          </w:tcPr>
-          <w:p>
-            <w:pPr>
-              <w:spacing w:line="360" w:lineRule="auto"/>
-              <w:jc w:val="center"/>
-            </w:pPr>
-          </w:p>
-        </w:tc>
-        <w:tc>
-          <w:tcPr>
-            <w:tcW w:w="1177" w:type="dxa"/>
-            <w:shd w:val="clear" w:color="auto" w:fill="FFF2CC" w:themeFill="accent4" w:themeFillTint="33"/>
-            <w:vAlign w:val="center"/>
-          </w:tcPr>
-          <w:p>
-            <w:pPr>
-              <w:spacing w:line="360" w:lineRule="auto"/>
-              <w:jc w:val="center"/>
-              <w:rPr>
-                <w:highlight w:val="cyan"/>
-              </w:rPr>
-            </w:pPr>
-            <w:r>
-              <w:rPr>
-                <w:rFonts w:ascii="Calibri" w:hAnsi="Calibri" w:cs="Calibri"/>
-                <w:color w:val="000000"/>
-              </w:rPr>
-              <w:t>4</w:t>
-            </w:r>
-          </w:p>
-        </w:tc>
-        <w:tc>
-          <w:tcPr>
-            <w:tcW w:w="10589" w:type="dxa"/>
-            <w:shd w:val="clear" w:color="auto" w:fill="FFF2CC" w:themeFill="accent4" w:themeFillTint="33"/>
-            <w:vAlign w:val="center"/>
-          </w:tcPr>
-          <w:p>
-            <w:pPr>
-              <w:spacing w:line="360" w:lineRule="auto"/>
-              <w:jc w:val="both"/>
-            </w:pPr>
-            <w:r>
-              <w:rPr>
-                <w:rFonts w:ascii="Calibri" w:hAnsi="Calibri" w:cs="Calibri"/>
-                <w:color w:val="000000"/>
-              </w:rPr>
-              <w:t>Affichez les éléments &lt;strong&gt; en tant qu'éléments de type "bloc".</w:t>
-            </w:r>
-          </w:p>
-        </w:tc>
-        <w:sdt>
-          <w:sdtPr>
-            <w:id w:val="-166249810"/>
-            <w14:checkbox>
-              <w14:checked w14:val="0"/>
-              <w14:checkedState w14:val="2612" w14:font="MS Gothic"/>
-              <w14:uncheckedState w14:val="2610" w14:font="MS Gothic"/>
-            </w14:checkbox>
-          </w:sdtPr>
-          <w:sdtContent>
-            <w:tc>
-              <w:tcPr>
-                <w:tcW w:w="567" w:type="dxa"/>
-                <w:shd w:val="clear" w:color="auto" w:fill="FFF2CC" w:themeFill="accent4" w:themeFillTint="33"/>
-                <w:vAlign w:val="center"/>
-              </w:tcPr>
-              <w:p>
-                <w:pPr>
-                  <w:spacing w:line="360" w:lineRule="auto"/>
-                  <w:jc w:val="center"/>
-                </w:pPr>
-                <w:r>
-                  <w:rPr>
-                    <w:rFonts w:ascii="MS Gothic" w:eastAsia="MS Gothic" w:hAnsi="MS Gothic" w:hint="eastAsia"/>
-                  </w:rPr>
-                  <w:t>☐</w:t>
-                </w:r>
-              </w:p>
-            </w:tc>
-          </w:sdtContent>
-        </w:sdt>
-      </w:tr>
-      <w:tr>
-        <w:tc>
-          <w:tcPr>
-            <w:tcW w:w="1843" w:type="dxa"/>
+            <w:tcW w:w="2410" w:type="dxa"/>
             <w:shd w:val="clear" w:color="auto" w:fill="BDD6EE" w:themeFill="accent5" w:themeFillTint="66"/>
             <w:vAlign w:val="center"/>
           </w:tcPr>
@@ -2333,13 +2177,22 @@
                 <w:b/>
                 <w:bCs/>
               </w:rPr>
-              <w:t>CSS Align</w:t>
-            </w:r>
-          </w:p>
-        </w:tc>
-        <w:tc>
-          <w:tcPr>
-            <w:tcW w:w="1177" w:type="dxa"/>
+              <w:t xml:space="preserve">CSS </w:t>
+            </w:r>
+            <w:proofErr w:type="spellStart"/>
+            <w:r>
+              <w:rPr>
+                <w:b/>
+                <w:bCs/>
+              </w:rPr>
+              <w:t>Align</w:t>
+            </w:r>
+            <w:proofErr w:type="spellEnd"/>
+          </w:p>
+        </w:tc>
+        <w:tc>
+          <w:tcPr>
+            <w:tcW w:w="795" w:type="dxa"/>
             <w:shd w:val="clear" w:color="auto" w:fill="DEEAF6" w:themeFill="accent5" w:themeFillTint="33"/>
             <w:vAlign w:val="center"/>
           </w:tcPr>
@@ -2352,18 +2205,25 @@
                 <w:color w:val="000000"/>
               </w:rPr>
             </w:pPr>
-            <w:r>
-              <w:rPr>
-                <w:rFonts w:ascii="Calibri" w:hAnsi="Calibri" w:cs="Calibri"/>
-                <w:color w:val="000000"/>
-              </w:rPr>
-              <w:t>2</w:t>
-            </w:r>
-          </w:p>
-        </w:tc>
-        <w:tc>
-          <w:tcPr>
-            <w:tcW w:w="10589" w:type="dxa"/>
+            <w:hyperlink r:id="rId27" w:history="1">
+              <w:r>
+                <w:rPr>
+                  <w:rStyle w:val="Lienhypertexte"/>
+                </w:rPr>
+                <w:t>L</w:t>
+              </w:r>
+              <w:r>
+                <w:rPr>
+                  <w:rStyle w:val="Lienhypertexte"/>
+                </w:rPr>
+                <w:t>ien</w:t>
+              </w:r>
+            </w:hyperlink>
+          </w:p>
+        </w:tc>
+        <w:tc>
+          <w:tcPr>
+            <w:tcW w:w="10404" w:type="dxa"/>
             <w:shd w:val="clear" w:color="auto" w:fill="DEEAF6" w:themeFill="accent5" w:themeFillTint="33"/>
             <w:vAlign w:val="center"/>
           </w:tcPr>
@@ -2420,8 +2280,8 @@
       <w:tr>
         <w:tc>
           <w:tcPr>
-            <w:tcW w:w="1843" w:type="dxa"/>
-            <w:shd w:val="clear" w:color="auto" w:fill="F7CAAC" w:themeFill="accent2" w:themeFillTint="66"/>
+            <w:tcW w:w="2410" w:type="dxa"/>
+            <w:shd w:val="clear" w:color="auto" w:fill="FFE599" w:themeFill="accent4" w:themeFillTint="66"/>
             <w:vAlign w:val="center"/>
           </w:tcPr>
           <w:p>
@@ -2444,28 +2304,35 @@
         </w:tc>
         <w:tc>
           <w:tcPr>
-            <w:tcW w:w="1177" w:type="dxa"/>
-            <w:shd w:val="clear" w:color="auto" w:fill="FBE4D5" w:themeFill="accent2" w:themeFillTint="33"/>
-            <w:vAlign w:val="center"/>
-          </w:tcPr>
-          <w:p>
-            <w:pPr>
-              <w:spacing w:line="360" w:lineRule="auto"/>
-              <w:jc w:val="center"/>
-            </w:pPr>
-            <w:r>
-              <w:rPr>
-                <w:rFonts w:ascii="Calibri" w:hAnsi="Calibri" w:cs="Calibri"/>
-                <w:color w:val="000000"/>
-              </w:rPr>
-              <w:t>2</w:t>
-            </w:r>
-          </w:p>
-        </w:tc>
-        <w:tc>
-          <w:tcPr>
-            <w:tcW w:w="10589" w:type="dxa"/>
-            <w:shd w:val="clear" w:color="auto" w:fill="FBE4D5" w:themeFill="accent2" w:themeFillTint="33"/>
+            <w:tcW w:w="795" w:type="dxa"/>
+            <w:shd w:val="clear" w:color="auto" w:fill="FFF2CC" w:themeFill="accent4" w:themeFillTint="33"/>
+            <w:vAlign w:val="center"/>
+          </w:tcPr>
+          <w:p>
+            <w:pPr>
+              <w:spacing w:line="360" w:lineRule="auto"/>
+              <w:jc w:val="center"/>
+            </w:pPr>
+            <w:hyperlink r:id="rId28" w:history="1">
+              <w:r>
+                <w:rPr>
+                  <w:rStyle w:val="Lienhypertexte"/>
+                </w:rPr>
+                <w:t>L</w:t>
+              </w:r>
+              <w:r>
+                <w:rPr>
+                  <w:rStyle w:val="Lienhypertexte"/>
+                </w:rPr>
+                <w:t>ien</w:t>
+              </w:r>
+            </w:hyperlink>
+          </w:p>
+        </w:tc>
+        <w:tc>
+          <w:tcPr>
+            <w:tcW w:w="10404" w:type="dxa"/>
+            <w:shd w:val="clear" w:color="auto" w:fill="FFF2CC" w:themeFill="accent4" w:themeFillTint="33"/>
             <w:vAlign w:val="center"/>
           </w:tcPr>
           <w:p>
@@ -2494,7 +2361,7 @@
             <w:tc>
               <w:tcPr>
                 <w:tcW w:w="567" w:type="dxa"/>
-                <w:shd w:val="clear" w:color="auto" w:fill="FBE4D5" w:themeFill="accent2" w:themeFillTint="33"/>
+                <w:shd w:val="clear" w:color="auto" w:fill="FFF2CC" w:themeFill="accent4" w:themeFillTint="33"/>
                 <w:vAlign w:val="center"/>
               </w:tcPr>
               <w:p>
@@ -2530,8 +2397,8 @@
       </w:pPr>
     </w:p>
     <w:sectPr>
-      <w:headerReference w:type="default" r:id="rId11"/>
-      <w:footerReference w:type="default" r:id="rId12"/>
+      <w:headerReference w:type="default" r:id="rId29"/>
+      <w:footerReference w:type="default" r:id="rId30"/>
       <w:pgSz w:w="15840" w:h="12240" w:orient="landscape"/>
       <w:pgMar w:top="1701" w:right="1701" w:bottom="1608" w:left="1701" w:header="709" w:footer="709" w:gutter="0"/>
       <w:cols w:space="708"/>
@@ -2542,7 +2409,7 @@
 </file>
 
 <file path=word/endnotes.xml><?xml version="1.0" encoding="utf-8"?>
-<w:endnotes xmlns:wpc="http://schemas.microsoft.com/office/word/2010/wordprocessingCanvas" xmlns:cx="http://schemas.microsoft.com/office/drawing/2014/chartex" xmlns:cx1="http://schemas.microsoft.com/office/drawing/2015/9/8/chartex" xmlns:cx2="http://schemas.microsoft.com/office/drawing/2015/10/21/chartex" xmlns:cx3="http://schemas.microsoft.com/office/drawing/2016/5/9/chartex" xmlns:cx4="http://schemas.microsoft.com/office/drawing/2016/5/10/chartex" xmlns:cx5="http://schemas.microsoft.com/office/drawing/2016/5/11/chartex" xmlns:cx6="http://schemas.microsoft.com/office/drawing/2016/5/12/chartex" xmlns:cx7="http://schemas.microsoft.com/office/drawing/2016/5/13/chartex" xmlns:cx8="http://schemas.microsoft.com/office/drawing/2016/5/14/chartex" xmlns:mc="http://schemas.openxmlformats.org/markup-compatibility/2006" xmlns:aink="http://schemas.microsoft.com/office/drawing/2016/ink" xmlns:am3d="http://schemas.microsoft.com/office/drawing/2017/model3d" xmlns:o="urn:schemas-microsoft-com:office:office" xmlns:oel="http://schemas.microsoft.com/office/2019/extlst" xmlns:r="http://schemas.openxmlformats.org/officeDocument/2006/relationships" xmlns:m="http://schemas.openxmlformats.org/officeDocument/2006/math" xmlns:v="urn:schemas-microsoft-com:vml" xmlns:wp14="http://schemas.microsoft.com/office/word/2010/wordprocessingDrawing" xmlns:wp="http://schemas.openxmlformats.org/drawingml/2006/wordprocessingDrawing" xmlns:w10="urn:schemas-microsoft-com:office:word" xmlns:w="http://schemas.openxmlformats.org/wordprocessingml/2006/main" xmlns:w14="http://schemas.microsoft.com/office/word/2010/wordml" xmlns:w15="http://schemas.microsoft.com/office/word/2012/wordml" xmlns:w16cex="http://schemas.microsoft.com/office/word/2018/wordml/cex" xmlns:w16cid="http://schemas.microsoft.com/office/word/2016/wordml/cid" xmlns:w16="http://schemas.microsoft.com/office/word/2018/wordml" xmlns:w16sdtdh="http://schemas.microsoft.com/office/word/2020/wordml/sdtdatahash" xmlns:w16se="http://schemas.microsoft.com/office/word/2015/wordml/symex" xmlns:wpg="http://schemas.microsoft.com/office/word/2010/wordprocessingGroup" xmlns:wpi="http://schemas.microsoft.com/office/word/2010/wordprocessingInk" xmlns:wne="http://schemas.microsoft.com/office/word/2006/wordml" xmlns:wps="http://schemas.microsoft.com/office/word/2010/wordprocessingShape" mc:Ignorable="w14 w15 w16se w16cid w16 w16cex w16sdtdh wp14">
+<w:endnotes xmlns:wpc="http://schemas.microsoft.com/office/word/2010/wordprocessingCanvas" xmlns:cx="http://schemas.microsoft.com/office/drawing/2014/chartex" xmlns:cx1="http://schemas.microsoft.com/office/drawing/2015/9/8/chartex" xmlns:cx2="http://schemas.microsoft.com/office/drawing/2015/10/21/chartex" xmlns:cx3="http://schemas.microsoft.com/office/drawing/2016/5/9/chartex" xmlns:cx4="http://schemas.microsoft.com/office/drawing/2016/5/10/chartex" xmlns:cx5="http://schemas.microsoft.com/office/drawing/2016/5/11/chartex" xmlns:cx6="http://schemas.microsoft.com/office/drawing/2016/5/12/chartex" xmlns:cx7="http://schemas.microsoft.com/office/drawing/2016/5/13/chartex" xmlns:cx8="http://schemas.microsoft.com/office/drawing/2016/5/14/chartex" xmlns:mc="http://schemas.openxmlformats.org/markup-compatibility/2006" xmlns:aink="http://schemas.microsoft.com/office/drawing/2016/ink" xmlns:am3d="http://schemas.microsoft.com/office/drawing/2017/model3d" xmlns:o="urn:schemas-microsoft-com:office:office" xmlns:oel="http://schemas.microsoft.com/office/2019/extlst" xmlns:r="http://schemas.openxmlformats.org/officeDocument/2006/relationships" xmlns:m="http://schemas.openxmlformats.org/officeDocument/2006/math" xmlns:v="urn:schemas-microsoft-com:vml" xmlns:wp14="http://schemas.microsoft.com/office/word/2010/wordprocessingDrawing" xmlns:wp="http://schemas.openxmlformats.org/drawingml/2006/wordprocessingDrawing" xmlns:w10="urn:schemas-microsoft-com:office:word" xmlns:w="http://schemas.openxmlformats.org/wordprocessingml/2006/main" xmlns:w14="http://schemas.microsoft.com/office/word/2010/wordml" xmlns:w15="http://schemas.microsoft.com/office/word/2012/wordml" xmlns:w16cex="http://schemas.microsoft.com/office/word/2018/wordml/cex" xmlns:w16cid="http://schemas.microsoft.com/office/word/2016/wordml/cid" xmlns:w16="http://schemas.microsoft.com/office/word/2018/wordml" xmlns:w16du="http://schemas.microsoft.com/office/word/2023/wordml/word16du" xmlns:w16sdtdh="http://schemas.microsoft.com/office/word/2020/wordml/sdtdatahash" xmlns:w16sdtfl="http://schemas.microsoft.com/office/word/2024/wordml/sdtformatlock" xmlns:w16se="http://schemas.microsoft.com/office/word/2015/wordml/symex" xmlns:wpg="http://schemas.microsoft.com/office/word/2010/wordprocessingGroup" xmlns:wpi="http://schemas.microsoft.com/office/word/2010/wordprocessingInk" xmlns:wne="http://schemas.microsoft.com/office/word/2006/wordml" xmlns:wps="http://schemas.microsoft.com/office/word/2010/wordprocessingShape" mc:Ignorable="w14 w15 w16se w16cid w16 w16cex w16sdtdh w16sdtfl w16du wp14">
   <w:endnote w:type="separator" w:id="-1">
     <w:p>
       <w:pPr>
@@ -2567,10 +2434,10 @@
 </file>
 
 <file path=word/footer1.xml><?xml version="1.0" encoding="utf-8"?>
-<w:ftr xmlns:wpc="http://schemas.microsoft.com/office/word/2010/wordprocessingCanvas" xmlns:cx="http://schemas.microsoft.com/office/drawing/2014/chartex" xmlns:cx1="http://schemas.microsoft.com/office/drawing/2015/9/8/chartex" xmlns:cx2="http://schemas.microsoft.com/office/drawing/2015/10/21/chartex" xmlns:cx3="http://schemas.microsoft.com/office/drawing/2016/5/9/chartex" xmlns:cx4="http://schemas.microsoft.com/office/drawing/2016/5/10/chartex" xmlns:cx5="http://schemas.microsoft.com/office/drawing/2016/5/11/chartex" xmlns:cx6="http://schemas.microsoft.com/office/drawing/2016/5/12/chartex" xmlns:cx7="http://schemas.microsoft.com/office/drawing/2016/5/13/chartex" xmlns:cx8="http://schemas.microsoft.com/office/drawing/2016/5/14/chartex" xmlns:mc="http://schemas.openxmlformats.org/markup-compatibility/2006" xmlns:aink="http://schemas.microsoft.com/office/drawing/2016/ink" xmlns:am3d="http://schemas.microsoft.com/office/drawing/2017/model3d" xmlns:o="urn:schemas-microsoft-com:office:office" xmlns:oel="http://schemas.microsoft.com/office/2019/extlst" xmlns:r="http://schemas.openxmlformats.org/officeDocument/2006/relationships" xmlns:m="http://schemas.openxmlformats.org/officeDocument/2006/math" xmlns:v="urn:schemas-microsoft-com:vml" xmlns:wp14="http://schemas.microsoft.com/office/word/2010/wordprocessingDrawing" xmlns:wp="http://schemas.openxmlformats.org/drawingml/2006/wordprocessingDrawing" xmlns:w10="urn:schemas-microsoft-com:office:word" xmlns:w="http://schemas.openxmlformats.org/wordprocessingml/2006/main" xmlns:w14="http://schemas.microsoft.com/office/word/2010/wordml" xmlns:w15="http://schemas.microsoft.com/office/word/2012/wordml" xmlns:w16cex="http://schemas.microsoft.com/office/word/2018/wordml/cex" xmlns:w16cid="http://schemas.microsoft.com/office/word/2016/wordml/cid" xmlns:w16="http://schemas.microsoft.com/office/word/2018/wordml" xmlns:w16sdtdh="http://schemas.microsoft.com/office/word/2020/wordml/sdtdatahash" xmlns:w16se="http://schemas.microsoft.com/office/word/2015/wordml/symex" xmlns:wpg="http://schemas.microsoft.com/office/word/2010/wordprocessingGroup" xmlns:wpi="http://schemas.microsoft.com/office/word/2010/wordprocessingInk" xmlns:wne="http://schemas.microsoft.com/office/word/2006/wordml" xmlns:wps="http://schemas.microsoft.com/office/word/2010/wordprocessingShape" mc:Ignorable="w14 w15 w16se w16cid w16 w16cex w16sdtdh wp14">
+<w:ftr xmlns:wpc="http://schemas.microsoft.com/office/word/2010/wordprocessingCanvas" xmlns:cx="http://schemas.microsoft.com/office/drawing/2014/chartex" xmlns:cx1="http://schemas.microsoft.com/office/drawing/2015/9/8/chartex" xmlns:cx2="http://schemas.microsoft.com/office/drawing/2015/10/21/chartex" xmlns:cx3="http://schemas.microsoft.com/office/drawing/2016/5/9/chartex" xmlns:cx4="http://schemas.microsoft.com/office/drawing/2016/5/10/chartex" xmlns:cx5="http://schemas.microsoft.com/office/drawing/2016/5/11/chartex" xmlns:cx6="http://schemas.microsoft.com/office/drawing/2016/5/12/chartex" xmlns:cx7="http://schemas.microsoft.com/office/drawing/2016/5/13/chartex" xmlns:cx8="http://schemas.microsoft.com/office/drawing/2016/5/14/chartex" xmlns:mc="http://schemas.openxmlformats.org/markup-compatibility/2006" xmlns:aink="http://schemas.microsoft.com/office/drawing/2016/ink" xmlns:am3d="http://schemas.microsoft.com/office/drawing/2017/model3d" xmlns:o="urn:schemas-microsoft-com:office:office" xmlns:oel="http://schemas.microsoft.com/office/2019/extlst" xmlns:r="http://schemas.openxmlformats.org/officeDocument/2006/relationships" xmlns:m="http://schemas.openxmlformats.org/officeDocument/2006/math" xmlns:v="urn:schemas-microsoft-com:vml" xmlns:wp14="http://schemas.microsoft.com/office/word/2010/wordprocessingDrawing" xmlns:wp="http://schemas.openxmlformats.org/drawingml/2006/wordprocessingDrawing" xmlns:w10="urn:schemas-microsoft-com:office:word" xmlns:w="http://schemas.openxmlformats.org/wordprocessingml/2006/main" xmlns:w14="http://schemas.microsoft.com/office/word/2010/wordml" xmlns:w15="http://schemas.microsoft.com/office/word/2012/wordml" xmlns:w16cex="http://schemas.microsoft.com/office/word/2018/wordml/cex" xmlns:w16cid="http://schemas.microsoft.com/office/word/2016/wordml/cid" xmlns:w16="http://schemas.microsoft.com/office/word/2018/wordml" xmlns:w16du="http://schemas.microsoft.com/office/word/2023/wordml/word16du" xmlns:w16sdtdh="http://schemas.microsoft.com/office/word/2020/wordml/sdtdatahash" xmlns:w16sdtfl="http://schemas.microsoft.com/office/word/2024/wordml/sdtformatlock" xmlns:w16se="http://schemas.microsoft.com/office/word/2015/wordml/symex" xmlns:wpg="http://schemas.microsoft.com/office/word/2010/wordprocessingGroup" xmlns:wpi="http://schemas.microsoft.com/office/word/2010/wordprocessingInk" xmlns:wne="http://schemas.microsoft.com/office/word/2006/wordml" xmlns:wps="http://schemas.microsoft.com/office/word/2010/wordprocessingShape" mc:Ignorable="w14 w15 w16se w16cid w16 w16cex w16sdtdh w16sdtfl w16du wp14">
   <w:p>
     <w:pPr>
-      <w:pStyle w:val="Footer"/>
+      <w:pStyle w:val="Pieddepage"/>
       <w:jc w:val="right"/>
     </w:pPr>
     <w:r>
@@ -2641,7 +2508,7 @@
   </w:p>
   <w:p>
     <w:pPr>
-      <w:pStyle w:val="Footer"/>
+      <w:pStyle w:val="Pieddepage"/>
       <w:jc w:val="right"/>
     </w:pPr>
   </w:p>
@@ -2649,7 +2516,7 @@
 </file>
 
 <file path=word/footnotes.xml><?xml version="1.0" encoding="utf-8"?>
-<w:footnotes xmlns:wpc="http://schemas.microsoft.com/office/word/2010/wordprocessingCanvas" xmlns:cx="http://schemas.microsoft.com/office/drawing/2014/chartex" xmlns:cx1="http://schemas.microsoft.com/office/drawing/2015/9/8/chartex" xmlns:cx2="http://schemas.microsoft.com/office/drawing/2015/10/21/chartex" xmlns:cx3="http://schemas.microsoft.com/office/drawing/2016/5/9/chartex" xmlns:cx4="http://schemas.microsoft.com/office/drawing/2016/5/10/chartex" xmlns:cx5="http://schemas.microsoft.com/office/drawing/2016/5/11/chartex" xmlns:cx6="http://schemas.microsoft.com/office/drawing/2016/5/12/chartex" xmlns:cx7="http://schemas.microsoft.com/office/drawing/2016/5/13/chartex" xmlns:cx8="http://schemas.microsoft.com/office/drawing/2016/5/14/chartex" xmlns:mc="http://schemas.openxmlformats.org/markup-compatibility/2006" xmlns:aink="http://schemas.microsoft.com/office/drawing/2016/ink" xmlns:am3d="http://schemas.microsoft.com/office/drawing/2017/model3d" xmlns:o="urn:schemas-microsoft-com:office:office" xmlns:oel="http://schemas.microsoft.com/office/2019/extlst" xmlns:r="http://schemas.openxmlformats.org/officeDocument/2006/relationships" xmlns:m="http://schemas.openxmlformats.org/officeDocument/2006/math" xmlns:v="urn:schemas-microsoft-com:vml" xmlns:wp14="http://schemas.microsoft.com/office/word/2010/wordprocessingDrawing" xmlns:wp="http://schemas.openxmlformats.org/drawingml/2006/wordprocessingDrawing" xmlns:w10="urn:schemas-microsoft-com:office:word" xmlns:w="http://schemas.openxmlformats.org/wordprocessingml/2006/main" xmlns:w14="http://schemas.microsoft.com/office/word/2010/wordml" xmlns:w15="http://schemas.microsoft.com/office/word/2012/wordml" xmlns:w16cex="http://schemas.microsoft.com/office/word/2018/wordml/cex" xmlns:w16cid="http://schemas.microsoft.com/office/word/2016/wordml/cid" xmlns:w16="http://schemas.microsoft.com/office/word/2018/wordml" xmlns:w16sdtdh="http://schemas.microsoft.com/office/word/2020/wordml/sdtdatahash" xmlns:w16se="http://schemas.microsoft.com/office/word/2015/wordml/symex" xmlns:wpg="http://schemas.microsoft.com/office/word/2010/wordprocessingGroup" xmlns:wpi="http://schemas.microsoft.com/office/word/2010/wordprocessingInk" xmlns:wne="http://schemas.microsoft.com/office/word/2006/wordml" xmlns:wps="http://schemas.microsoft.com/office/word/2010/wordprocessingShape" mc:Ignorable="w14 w15 w16se w16cid w16 w16cex w16sdtdh wp14">
+<w:footnotes xmlns:wpc="http://schemas.microsoft.com/office/word/2010/wordprocessingCanvas" xmlns:cx="http://schemas.microsoft.com/office/drawing/2014/chartex" xmlns:cx1="http://schemas.microsoft.com/office/drawing/2015/9/8/chartex" xmlns:cx2="http://schemas.microsoft.com/office/drawing/2015/10/21/chartex" xmlns:cx3="http://schemas.microsoft.com/office/drawing/2016/5/9/chartex" xmlns:cx4="http://schemas.microsoft.com/office/drawing/2016/5/10/chartex" xmlns:cx5="http://schemas.microsoft.com/office/drawing/2016/5/11/chartex" xmlns:cx6="http://schemas.microsoft.com/office/drawing/2016/5/12/chartex" xmlns:cx7="http://schemas.microsoft.com/office/drawing/2016/5/13/chartex" xmlns:cx8="http://schemas.microsoft.com/office/drawing/2016/5/14/chartex" xmlns:mc="http://schemas.openxmlformats.org/markup-compatibility/2006" xmlns:aink="http://schemas.microsoft.com/office/drawing/2016/ink" xmlns:am3d="http://schemas.microsoft.com/office/drawing/2017/model3d" xmlns:o="urn:schemas-microsoft-com:office:office" xmlns:oel="http://schemas.microsoft.com/office/2019/extlst" xmlns:r="http://schemas.openxmlformats.org/officeDocument/2006/relationships" xmlns:m="http://schemas.openxmlformats.org/officeDocument/2006/math" xmlns:v="urn:schemas-microsoft-com:vml" xmlns:wp14="http://schemas.microsoft.com/office/word/2010/wordprocessingDrawing" xmlns:wp="http://schemas.openxmlformats.org/drawingml/2006/wordprocessingDrawing" xmlns:w10="urn:schemas-microsoft-com:office:word" xmlns:w="http://schemas.openxmlformats.org/wordprocessingml/2006/main" xmlns:w14="http://schemas.microsoft.com/office/word/2010/wordml" xmlns:w15="http://schemas.microsoft.com/office/word/2012/wordml" xmlns:w16cex="http://schemas.microsoft.com/office/word/2018/wordml/cex" xmlns:w16cid="http://schemas.microsoft.com/office/word/2016/wordml/cid" xmlns:w16="http://schemas.microsoft.com/office/word/2018/wordml" xmlns:w16du="http://schemas.microsoft.com/office/word/2023/wordml/word16du" xmlns:w16sdtdh="http://schemas.microsoft.com/office/word/2020/wordml/sdtdatahash" xmlns:w16sdtfl="http://schemas.microsoft.com/office/word/2024/wordml/sdtformatlock" xmlns:w16se="http://schemas.microsoft.com/office/word/2015/wordml/symex" xmlns:wpg="http://schemas.microsoft.com/office/word/2010/wordprocessingGroup" xmlns:wpi="http://schemas.microsoft.com/office/word/2010/wordprocessingInk" xmlns:wne="http://schemas.microsoft.com/office/word/2006/wordml" xmlns:wps="http://schemas.microsoft.com/office/word/2010/wordprocessingShape" mc:Ignorable="w14 w15 w16se w16cid w16 w16cex w16sdtdh w16sdtfl w16du wp14">
   <w:footnote w:type="separator" w:id="-1">
     <w:p>
       <w:pPr>
@@ -2674,10 +2541,10 @@
 </file>
 
 <file path=word/header1.xml><?xml version="1.0" encoding="utf-8"?>
-<w:hdr xmlns:wpc="http://schemas.microsoft.com/office/word/2010/wordprocessingCanvas" xmlns:cx="http://schemas.microsoft.com/office/drawing/2014/chartex" xmlns:cx1="http://schemas.microsoft.com/office/drawing/2015/9/8/chartex" xmlns:cx2="http://schemas.microsoft.com/office/drawing/2015/10/21/chartex" xmlns:cx3="http://schemas.microsoft.com/office/drawing/2016/5/9/chartex" xmlns:cx4="http://schemas.microsoft.com/office/drawing/2016/5/10/chartex" xmlns:cx5="http://schemas.microsoft.com/office/drawing/2016/5/11/chartex" xmlns:cx6="http://schemas.microsoft.com/office/drawing/2016/5/12/chartex" xmlns:cx7="http://schemas.microsoft.com/office/drawing/2016/5/13/chartex" xmlns:cx8="http://schemas.microsoft.com/office/drawing/2016/5/14/chartex" xmlns:mc="http://schemas.openxmlformats.org/markup-compatibility/2006" xmlns:aink="http://schemas.microsoft.com/office/drawing/2016/ink" xmlns:am3d="http://schemas.microsoft.com/office/drawing/2017/model3d" xmlns:o="urn:schemas-microsoft-com:office:office" xmlns:oel="http://schemas.microsoft.com/office/2019/extlst" xmlns:r="http://schemas.openxmlformats.org/officeDocument/2006/relationships" xmlns:m="http://schemas.openxmlformats.org/officeDocument/2006/math" xmlns:v="urn:schemas-microsoft-com:vml" xmlns:wp14="http://schemas.microsoft.com/office/word/2010/wordprocessingDrawing" xmlns:wp="http://schemas.openxmlformats.org/drawingml/2006/wordprocessingDrawing" xmlns:w10="urn:schemas-microsoft-com:office:word" xmlns:w="http://schemas.openxmlformats.org/wordprocessingml/2006/main" xmlns:w14="http://schemas.microsoft.com/office/word/2010/wordml" xmlns:w15="http://schemas.microsoft.com/office/word/2012/wordml" xmlns:w16cex="http://schemas.microsoft.com/office/word/2018/wordml/cex" xmlns:w16cid="http://schemas.microsoft.com/office/word/2016/wordml/cid" xmlns:w16="http://schemas.microsoft.com/office/word/2018/wordml" xmlns:w16sdtdh="http://schemas.microsoft.com/office/word/2020/wordml/sdtdatahash" xmlns:w16se="http://schemas.microsoft.com/office/word/2015/wordml/symex" xmlns:wpg="http://schemas.microsoft.com/office/word/2010/wordprocessingGroup" xmlns:wpi="http://schemas.microsoft.com/office/word/2010/wordprocessingInk" xmlns:wne="http://schemas.microsoft.com/office/word/2006/wordml" xmlns:wps="http://schemas.microsoft.com/office/word/2010/wordprocessingShape" mc:Ignorable="w14 w15 w16se w16cid w16 w16cex w16sdtdh wp14">
+<w:hdr xmlns:wpc="http://schemas.microsoft.com/office/word/2010/wordprocessingCanvas" xmlns:cx="http://schemas.microsoft.com/office/drawing/2014/chartex" xmlns:cx1="http://schemas.microsoft.com/office/drawing/2015/9/8/chartex" xmlns:cx2="http://schemas.microsoft.com/office/drawing/2015/10/21/chartex" xmlns:cx3="http://schemas.microsoft.com/office/drawing/2016/5/9/chartex" xmlns:cx4="http://schemas.microsoft.com/office/drawing/2016/5/10/chartex" xmlns:cx5="http://schemas.microsoft.com/office/drawing/2016/5/11/chartex" xmlns:cx6="http://schemas.microsoft.com/office/drawing/2016/5/12/chartex" xmlns:cx7="http://schemas.microsoft.com/office/drawing/2016/5/13/chartex" xmlns:cx8="http://schemas.microsoft.com/office/drawing/2016/5/14/chartex" xmlns:mc="http://schemas.openxmlformats.org/markup-compatibility/2006" xmlns:aink="http://schemas.microsoft.com/office/drawing/2016/ink" xmlns:am3d="http://schemas.microsoft.com/office/drawing/2017/model3d" xmlns:o="urn:schemas-microsoft-com:office:office" xmlns:oel="http://schemas.microsoft.com/office/2019/extlst" xmlns:r="http://schemas.openxmlformats.org/officeDocument/2006/relationships" xmlns:m="http://schemas.openxmlformats.org/officeDocument/2006/math" xmlns:v="urn:schemas-microsoft-com:vml" xmlns:wp14="http://schemas.microsoft.com/office/word/2010/wordprocessingDrawing" xmlns:wp="http://schemas.openxmlformats.org/drawingml/2006/wordprocessingDrawing" xmlns:w10="urn:schemas-microsoft-com:office:word" xmlns:w="http://schemas.openxmlformats.org/wordprocessingml/2006/main" xmlns:w14="http://schemas.microsoft.com/office/word/2010/wordml" xmlns:w15="http://schemas.microsoft.com/office/word/2012/wordml" xmlns:w16cex="http://schemas.microsoft.com/office/word/2018/wordml/cex" xmlns:w16cid="http://schemas.microsoft.com/office/word/2016/wordml/cid" xmlns:w16="http://schemas.microsoft.com/office/word/2018/wordml" xmlns:w16du="http://schemas.microsoft.com/office/word/2023/wordml/word16du" xmlns:w16sdtdh="http://schemas.microsoft.com/office/word/2020/wordml/sdtdatahash" xmlns:w16sdtfl="http://schemas.microsoft.com/office/word/2024/wordml/sdtformatlock" xmlns:w16se="http://schemas.microsoft.com/office/word/2015/wordml/symex" xmlns:wpg="http://schemas.microsoft.com/office/word/2010/wordprocessingGroup" xmlns:wpi="http://schemas.microsoft.com/office/word/2010/wordprocessingInk" xmlns:wne="http://schemas.microsoft.com/office/word/2006/wordml" xmlns:wps="http://schemas.microsoft.com/office/word/2010/wordprocessingShape" mc:Ignorable="w14 w15 w16se w16cid w16 w16cex w16sdtdh w16sdtfl w16du wp14">
   <w:p>
     <w:pPr>
-      <w:pStyle w:val="Header"/>
+      <w:pStyle w:val="En-tte"/>
       <w:tabs>
         <w:tab w:val="clear" w:pos="4320"/>
         <w:tab w:val="clear" w:pos="8640"/>
@@ -2704,7 +2571,7 @@
 </file>
 
 <file path=word/numbering.xml><?xml version="1.0" encoding="utf-8"?>
-<w:numbering xmlns:wpc="http://schemas.microsoft.com/office/word/2010/wordprocessingCanvas" xmlns:cx="http://schemas.microsoft.com/office/drawing/2014/chartex" xmlns:cx1="http://schemas.microsoft.com/office/drawing/2015/9/8/chartex" xmlns:cx2="http://schemas.microsoft.com/office/drawing/2015/10/21/chartex" xmlns:cx3="http://schemas.microsoft.com/office/drawing/2016/5/9/chartex" xmlns:cx4="http://schemas.microsoft.com/office/drawing/2016/5/10/chartex" xmlns:cx5="http://schemas.microsoft.com/office/drawing/2016/5/11/chartex" xmlns:cx6="http://schemas.microsoft.com/office/drawing/2016/5/12/chartex" xmlns:cx7="http://schemas.microsoft.com/office/drawing/2016/5/13/chartex" xmlns:cx8="http://schemas.microsoft.com/office/drawing/2016/5/14/chartex" xmlns:mc="http://schemas.openxmlformats.org/markup-compatibility/2006" xmlns:aink="http://schemas.microsoft.com/office/drawing/2016/ink" xmlns:am3d="http://schemas.microsoft.com/office/drawing/2017/model3d" xmlns:o="urn:schemas-microsoft-com:office:office" xmlns:oel="http://schemas.microsoft.com/office/2019/extlst" xmlns:r="http://schemas.openxmlformats.org/officeDocument/2006/relationships" xmlns:m="http://schemas.openxmlformats.org/officeDocument/2006/math" xmlns:v="urn:schemas-microsoft-com:vml" xmlns:wp14="http://schemas.microsoft.com/office/word/2010/wordprocessingDrawing" xmlns:wp="http://schemas.openxmlformats.org/drawingml/2006/wordprocessingDrawing" xmlns:w10="urn:schemas-microsoft-com:office:word" xmlns:w="http://schemas.openxmlformats.org/wordprocessingml/2006/main" xmlns:w14="http://schemas.microsoft.com/office/word/2010/wordml" xmlns:w15="http://schemas.microsoft.com/office/word/2012/wordml" xmlns:w16cex="http://schemas.microsoft.com/office/word/2018/wordml/cex" xmlns:w16cid="http://schemas.microsoft.com/office/word/2016/wordml/cid" xmlns:w16="http://schemas.microsoft.com/office/word/2018/wordml" xmlns:w16sdtdh="http://schemas.microsoft.com/office/word/2020/wordml/sdtdatahash" xmlns:w16se="http://schemas.microsoft.com/office/word/2015/wordml/symex" xmlns:wpg="http://schemas.microsoft.com/office/word/2010/wordprocessingGroup" xmlns:wpi="http://schemas.microsoft.com/office/word/2010/wordprocessingInk" xmlns:wne="http://schemas.microsoft.com/office/word/2006/wordml" xmlns:wps="http://schemas.microsoft.com/office/word/2010/wordprocessingShape" mc:Ignorable="w14 w15 w16se w16cid w16 w16cex w16sdtdh wp14">
+<w:numbering xmlns:wpc="http://schemas.microsoft.com/office/word/2010/wordprocessingCanvas" xmlns:cx="http://schemas.microsoft.com/office/drawing/2014/chartex" xmlns:cx1="http://schemas.microsoft.com/office/drawing/2015/9/8/chartex" xmlns:cx2="http://schemas.microsoft.com/office/drawing/2015/10/21/chartex" xmlns:cx3="http://schemas.microsoft.com/office/drawing/2016/5/9/chartex" xmlns:cx4="http://schemas.microsoft.com/office/drawing/2016/5/10/chartex" xmlns:cx5="http://schemas.microsoft.com/office/drawing/2016/5/11/chartex" xmlns:cx6="http://schemas.microsoft.com/office/drawing/2016/5/12/chartex" xmlns:cx7="http://schemas.microsoft.com/office/drawing/2016/5/13/chartex" xmlns:cx8="http://schemas.microsoft.com/office/drawing/2016/5/14/chartex" xmlns:mc="http://schemas.openxmlformats.org/markup-compatibility/2006" xmlns:aink="http://schemas.microsoft.com/office/drawing/2016/ink" xmlns:am3d="http://schemas.microsoft.com/office/drawing/2017/model3d" xmlns:o="urn:schemas-microsoft-com:office:office" xmlns:oel="http://schemas.microsoft.com/office/2019/extlst" xmlns:r="http://schemas.openxmlformats.org/officeDocument/2006/relationships" xmlns:m="http://schemas.openxmlformats.org/officeDocument/2006/math" xmlns:v="urn:schemas-microsoft-com:vml" xmlns:wp14="http://schemas.microsoft.com/office/word/2010/wordprocessingDrawing" xmlns:wp="http://schemas.openxmlformats.org/drawingml/2006/wordprocessingDrawing" xmlns:w10="urn:schemas-microsoft-com:office:word" xmlns:w="http://schemas.openxmlformats.org/wordprocessingml/2006/main" xmlns:w14="http://schemas.microsoft.com/office/word/2010/wordml" xmlns:w15="http://schemas.microsoft.com/office/word/2012/wordml" xmlns:w16cex="http://schemas.microsoft.com/office/word/2018/wordml/cex" xmlns:w16cid="http://schemas.microsoft.com/office/word/2016/wordml/cid" xmlns:w16="http://schemas.microsoft.com/office/word/2018/wordml" xmlns:w16du="http://schemas.microsoft.com/office/word/2023/wordml/word16du" xmlns:w16sdtdh="http://schemas.microsoft.com/office/word/2020/wordml/sdtdatahash" xmlns:w16sdtfl="http://schemas.microsoft.com/office/word/2024/wordml/sdtformatlock" xmlns:w16se="http://schemas.microsoft.com/office/word/2015/wordml/symex" xmlns:wpg="http://schemas.microsoft.com/office/word/2010/wordprocessingGroup" xmlns:wpi="http://schemas.microsoft.com/office/word/2010/wordprocessingInk" xmlns:wne="http://schemas.microsoft.com/office/word/2006/wordml" xmlns:wps="http://schemas.microsoft.com/office/word/2010/wordprocessingShape" mc:Ignorable="w14 w15 w16se w16cid w16 w16cex w16sdtdh w16sdtfl w16du wp14">
   <w:abstractNum w:abstractNumId="0" w15:restartNumberingAfterBreak="0">
     <w:nsid w:val="1B6D6DED"/>
     <w:multiLevelType w:val="hybridMultilevel"/>
@@ -2825,7 +2692,7 @@
 </file>
 
 <file path=word/styles.xml><?xml version="1.0" encoding="utf-8"?>
-<w:styles xmlns:mc="http://schemas.openxmlformats.org/markup-compatibility/2006" xmlns:r="http://schemas.openxmlformats.org/officeDocument/2006/relationships" xmlns:w="http://schemas.openxmlformats.org/wordprocessingml/2006/main" xmlns:w14="http://schemas.microsoft.com/office/word/2010/wordml" xmlns:w15="http://schemas.microsoft.com/office/word/2012/wordml" xmlns:w16cex="http://schemas.microsoft.com/office/word/2018/wordml/cex" xmlns:w16cid="http://schemas.microsoft.com/office/word/2016/wordml/cid" xmlns:w16="http://schemas.microsoft.com/office/word/2018/wordml" xmlns:w16sdtdh="http://schemas.microsoft.com/office/word/2020/wordml/sdtdatahash" xmlns:w16se="http://schemas.microsoft.com/office/word/2015/wordml/symex" mc:Ignorable="w14 w15 w16se w16cid w16 w16cex w16sdtdh">
+<w:styles xmlns:mc="http://schemas.openxmlformats.org/markup-compatibility/2006" xmlns:r="http://schemas.openxmlformats.org/officeDocument/2006/relationships" xmlns:w="http://schemas.openxmlformats.org/wordprocessingml/2006/main" xmlns:w14="http://schemas.microsoft.com/office/word/2010/wordml" xmlns:w15="http://schemas.microsoft.com/office/word/2012/wordml" xmlns:w16cex="http://schemas.microsoft.com/office/word/2018/wordml/cex" xmlns:w16cid="http://schemas.microsoft.com/office/word/2016/wordml/cid" xmlns:w16="http://schemas.microsoft.com/office/word/2018/wordml" xmlns:w16du="http://schemas.microsoft.com/office/word/2023/wordml/word16du" xmlns:w16sdtdh="http://schemas.microsoft.com/office/word/2020/wordml/sdtdatahash" xmlns:w16sdtfl="http://schemas.microsoft.com/office/word/2024/wordml/sdtformatlock" xmlns:w16se="http://schemas.microsoft.com/office/word/2015/wordml/symex" mc:Ignorable="w14 w15 w16se w16cid w16 w16cex w16sdtdh w16sdtfl w16du">
   <w:docDefaults>
     <w:rPrDefault>
       <w:rPr>
@@ -3224,13 +3091,13 @@
     <w:qFormat/>
     <w:rsid w:val="00F22C44"/>
   </w:style>
-  <w:style w:type="character" w:default="1" w:styleId="DefaultParagraphFont">
+  <w:style w:type="character" w:default="1" w:styleId="Policepardfaut">
     <w:name w:val="Default Paragraph Font"/>
     <w:uiPriority w:val="1"/>
     <w:semiHidden/>
     <w:unhideWhenUsed/>
   </w:style>
-  <w:style w:type="table" w:default="1" w:styleId="TableNormal">
+  <w:style w:type="table" w:default="1" w:styleId="TableauNormal">
     <w:name w:val="Normal Table"/>
     <w:uiPriority w:val="99"/>
     <w:semiHidden/>
@@ -3245,13 +3112,13 @@
       </w:tblCellMar>
     </w:tblPr>
   </w:style>
-  <w:style w:type="numbering" w:default="1" w:styleId="NoList">
+  <w:style w:type="numbering" w:default="1" w:styleId="Aucuneliste">
     <w:name w:val="No List"/>
     <w:uiPriority w:val="99"/>
     <w:semiHidden/>
     <w:unhideWhenUsed/>
   </w:style>
-  <w:style w:type="paragraph" w:styleId="ListParagraph">
+  <w:style w:type="paragraph" w:styleId="Paragraphedeliste">
     <w:name w:val="List Paragraph"/>
     <w:basedOn w:val="Normal"/>
     <w:uiPriority w:val="34"/>
@@ -3262,10 +3129,10 @@
       <w:contextualSpacing/>
     </w:pPr>
   </w:style>
-  <w:style w:type="paragraph" w:styleId="Header">
+  <w:style w:type="paragraph" w:styleId="En-tte">
     <w:name w:val="header"/>
     <w:basedOn w:val="Normal"/>
-    <w:link w:val="HeaderChar"/>
+    <w:link w:val="En-tteCar"/>
     <w:uiPriority w:val="99"/>
     <w:unhideWhenUsed/>
     <w:rsid w:val="00F770DE"/>
@@ -3277,17 +3144,17 @@
       <w:spacing w:after="0" w:line="240" w:lineRule="auto"/>
     </w:pPr>
   </w:style>
-  <w:style w:type="character" w:customStyle="1" w:styleId="HeaderChar">
-    <w:name w:val="Header Char"/>
-    <w:basedOn w:val="DefaultParagraphFont"/>
-    <w:link w:val="Header"/>
+  <w:style w:type="character" w:customStyle="1" w:styleId="En-tteCar">
+    <w:name w:val="En-tête Car"/>
+    <w:basedOn w:val="Policepardfaut"/>
+    <w:link w:val="En-tte"/>
     <w:uiPriority w:val="99"/>
     <w:rsid w:val="00F770DE"/>
   </w:style>
-  <w:style w:type="paragraph" w:styleId="Footer">
+  <w:style w:type="paragraph" w:styleId="Pieddepage">
     <w:name w:val="footer"/>
     <w:basedOn w:val="Normal"/>
-    <w:link w:val="FooterChar"/>
+    <w:link w:val="PieddepageCar"/>
     <w:uiPriority w:val="99"/>
     <w:unhideWhenUsed/>
     <w:rsid w:val="00F770DE"/>
@@ -3299,16 +3166,16 @@
       <w:spacing w:after="0" w:line="240" w:lineRule="auto"/>
     </w:pPr>
   </w:style>
-  <w:style w:type="character" w:customStyle="1" w:styleId="FooterChar">
-    <w:name w:val="Footer Char"/>
-    <w:basedOn w:val="DefaultParagraphFont"/>
-    <w:link w:val="Footer"/>
+  <w:style w:type="character" w:customStyle="1" w:styleId="PieddepageCar">
+    <w:name w:val="Pied de page Car"/>
+    <w:basedOn w:val="Policepardfaut"/>
+    <w:link w:val="Pieddepage"/>
     <w:uiPriority w:val="99"/>
     <w:rsid w:val="00F770DE"/>
   </w:style>
-  <w:style w:type="character" w:styleId="Hyperlink">
+  <w:style w:type="character" w:styleId="Lienhypertexte">
     <w:name w:val="Hyperlink"/>
-    <w:basedOn w:val="DefaultParagraphFont"/>
+    <w:basedOn w:val="Policepardfaut"/>
     <w:uiPriority w:val="99"/>
     <w:unhideWhenUsed/>
     <w:rsid w:val="00667546"/>
@@ -3317,9 +3184,9 @@
       <w:u w:val="single"/>
     </w:rPr>
   </w:style>
-  <w:style w:type="character" w:styleId="UnresolvedMention">
+  <w:style w:type="character" w:styleId="Mentionnonrsolue">
     <w:name w:val="Unresolved Mention"/>
-    <w:basedOn w:val="DefaultParagraphFont"/>
+    <w:basedOn w:val="Policepardfaut"/>
     <w:uiPriority w:val="99"/>
     <w:semiHidden/>
     <w:unhideWhenUsed/>
@@ -3329,10 +3196,10 @@
       <w:shd w:val="clear" w:color="auto" w:fill="E1DFDD"/>
     </w:rPr>
   </w:style>
-  <w:style w:type="paragraph" w:styleId="BalloonText">
+  <w:style w:type="paragraph" w:styleId="Textedebulles">
     <w:name w:val="Balloon Text"/>
     <w:basedOn w:val="Normal"/>
-    <w:link w:val="BalloonTextChar"/>
+    <w:link w:val="TextedebullesCar"/>
     <w:uiPriority w:val="99"/>
     <w:semiHidden/>
     <w:unhideWhenUsed/>
@@ -3346,10 +3213,10 @@
       <w:szCs w:val="18"/>
     </w:rPr>
   </w:style>
-  <w:style w:type="character" w:customStyle="1" w:styleId="BalloonTextChar">
-    <w:name w:val="Balloon Text Char"/>
-    <w:basedOn w:val="DefaultParagraphFont"/>
-    <w:link w:val="BalloonText"/>
+  <w:style w:type="character" w:customStyle="1" w:styleId="TextedebullesCar">
+    <w:name w:val="Texte de bulles Car"/>
+    <w:basedOn w:val="Policepardfaut"/>
+    <w:link w:val="Textedebulles"/>
     <w:uiPriority w:val="99"/>
     <w:semiHidden/>
     <w:rsid w:val="004369AC"/>
@@ -3359,9 +3226,9 @@
       <w:szCs w:val="18"/>
     </w:rPr>
   </w:style>
-  <w:style w:type="table" w:styleId="TableGrid">
+  <w:style w:type="table" w:styleId="Grilledutableau">
     <w:name w:val="Table Grid"/>
-    <w:basedOn w:val="TableNormal"/>
+    <w:basedOn w:val="TableauNormal"/>
     <w:uiPriority w:val="39"/>
     <w:rsid w:val="0066629E"/>
     <w:pPr>
@@ -3378,10 +3245,10 @@
       </w:tblBorders>
     </w:tblPr>
   </w:style>
-  <w:style w:type="paragraph" w:styleId="HTMLPreformatted">
+  <w:style w:type="paragraph" w:styleId="PrformatHTML">
     <w:name w:val="HTML Preformatted"/>
     <w:basedOn w:val="Normal"/>
-    <w:link w:val="HTMLPreformattedChar"/>
+    <w:link w:val="PrformatHTMLCar"/>
     <w:uiPriority w:val="99"/>
     <w:semiHidden/>
     <w:unhideWhenUsed/>
@@ -3414,10 +3281,10 @@
       <w:lang w:eastAsia="fr-CA"/>
     </w:rPr>
   </w:style>
-  <w:style w:type="character" w:customStyle="1" w:styleId="HTMLPreformattedChar">
-    <w:name w:val="HTML Preformatted Char"/>
-    <w:basedOn w:val="DefaultParagraphFont"/>
-    <w:link w:val="HTMLPreformatted"/>
+  <w:style w:type="character" w:customStyle="1" w:styleId="PrformatHTMLCar">
+    <w:name w:val="Préformaté HTML Car"/>
+    <w:basedOn w:val="Policepardfaut"/>
+    <w:link w:val="PrformatHTML"/>
     <w:uiPriority w:val="99"/>
     <w:semiHidden/>
     <w:rsid w:val="008D530D"/>
@@ -3428,9 +3295,9 @@
       <w:lang w:eastAsia="fr-CA"/>
     </w:rPr>
   </w:style>
-  <w:style w:type="character" w:styleId="FollowedHyperlink">
+  <w:style w:type="character" w:styleId="Lienhypertextesuivivisit">
     <w:name w:val="FollowedHyperlink"/>
-    <w:basedOn w:val="DefaultParagraphFont"/>
+    <w:basedOn w:val="Policepardfaut"/>
     <w:uiPriority w:val="99"/>
     <w:semiHidden/>
     <w:unhideWhenUsed/>
@@ -3739,6 +3606,25 @@
 </file>
 
 <file path=customXml/item1.xml><?xml version="1.0" encoding="utf-8"?>
+<p:properties xmlns:p="http://schemas.microsoft.com/office/2006/metadata/properties" xmlns:xsi="http://www.w3.org/2001/XMLSchema-instance" xmlns:pc="http://schemas.microsoft.com/office/infopath/2007/PartnerControls">
+  <documentManagement>
+    <lcf76f155ced4ddcb4097134ff3c332f xmlns="402449c1-179d-48c4-9422-13d234b0788f">
+      <Terms xmlns="http://schemas.microsoft.com/office/infopath/2007/PartnerControls"/>
+    </lcf76f155ced4ddcb4097134ff3c332f>
+  </documentManagement>
+</p:properties>
+</file>
+
+<file path=customXml/item2.xml><?xml version="1.0" encoding="utf-8"?>
+<?mso-contentType ?>
+<FormTemplates xmlns="http://schemas.microsoft.com/sharepoint/v3/contenttype/forms">
+  <Display>DocumentLibraryForm</Display>
+  <Edit>DocumentLibraryForm</Edit>
+  <New>DocumentLibraryForm</New>
+</FormTemplates>
+</file>
+
+<file path=customXml/item3.xml><?xml version="1.0" encoding="utf-8"?>
 <ct:contentTypeSchema xmlns:ct="http://schemas.microsoft.com/office/2006/metadata/contentType" xmlns:ma="http://schemas.microsoft.com/office/2006/metadata/properties/metaAttributes" ct:_="" ma:_="" ma:contentTypeName="Document" ma:contentTypeID="0x010100417D1B0CE710324CA05A93EB82A6948E" ma:contentTypeVersion="10" ma:contentTypeDescription="Crée un document." ma:contentTypeScope="" ma:versionID="18fc292e323bcb5fde31af8c76286b8c">
   <xsd:schema xmlns:xsd="http://www.w3.org/2001/XMLSchema" xmlns:xs="http://www.w3.org/2001/XMLSchema" xmlns:p="http://schemas.microsoft.com/office/2006/metadata/properties" xmlns:ns2="402449c1-179d-48c4-9422-13d234b0788f" targetNamespace="http://schemas.microsoft.com/office/2006/metadata/properties" ma:root="true" ma:fieldsID="3b062ba24a603c3d863d3d133a63c551" ns2:_="">
     <xsd:import namespace="402449c1-179d-48c4-9422-13d234b0788f"/>
@@ -3916,27 +3802,14 @@
 </ct:contentTypeSchema>
 </file>
 
-<file path=customXml/item2.xml><?xml version="1.0" encoding="utf-8"?>
-<?mso-contentType ?>
-<FormTemplates xmlns="http://schemas.microsoft.com/sharepoint/v3/contenttype/forms">
-  <Display>DocumentLibraryForm</Display>
-  <Edit>DocumentLibraryForm</Edit>
-  <New>DocumentLibraryForm</New>
-</FormTemplates>
-</file>
-
-<file path=customXml/item3.xml><?xml version="1.0" encoding="utf-8"?>
-<p:properties xmlns:p="http://schemas.microsoft.com/office/2006/metadata/properties" xmlns:xsi="http://www.w3.org/2001/XMLSchema-instance" xmlns:pc="http://schemas.microsoft.com/office/infopath/2007/PartnerControls">
-  <documentManagement>
-    <lcf76f155ced4ddcb4097134ff3c332f xmlns="402449c1-179d-48c4-9422-13d234b0788f">
-      <Terms xmlns="http://schemas.microsoft.com/office/infopath/2007/PartnerControls"/>
-    </lcf76f155ced4ddcb4097134ff3c332f>
-  </documentManagement>
-</p:properties>
-</file>
-
 <file path=customXml/itemProps1.xml><?xml version="1.0" encoding="utf-8"?>
-<ds:datastoreItem xmlns:ds="http://schemas.openxmlformats.org/officeDocument/2006/customXml" ds:itemID="{9D68B628-A469-4AAD-93A1-D214A09AF54B}"/>
+<ds:datastoreItem xmlns:ds="http://schemas.openxmlformats.org/officeDocument/2006/customXml" ds:itemID="{E4166BCF-5617-4C1F-B3A1-DF3697D0A508}">
+  <ds:schemaRefs>
+    <ds:schemaRef ds:uri="http://schemas.microsoft.com/office/2006/metadata/properties"/>
+    <ds:schemaRef ds:uri="http://schemas.microsoft.com/office/infopath/2007/PartnerControls"/>
+    <ds:schemaRef ds:uri="402449c1-179d-48c4-9422-13d234b0788f"/>
+  </ds:schemaRefs>
+</ds:datastoreItem>
 </file>
 
 <file path=customXml/itemProps2.xml><?xml version="1.0" encoding="utf-8"?>
@@ -3948,10 +3821,19 @@
 </file>
 
 <file path=customXml/itemProps3.xml><?xml version="1.0" encoding="utf-8"?>
-<ds:datastoreItem xmlns:ds="http://schemas.openxmlformats.org/officeDocument/2006/customXml" ds:itemID="{E4166BCF-5617-4C1F-B3A1-DF3697D0A508}">
+<ds:datastoreItem xmlns:ds="http://schemas.openxmlformats.org/officeDocument/2006/customXml" ds:itemID="{9D68B628-A469-4AAD-93A1-D214A09AF54B}">
   <ds:schemaRefs>
+    <ds:schemaRef ds:uri="http://schemas.microsoft.com/office/2006/metadata/contentType"/>
+    <ds:schemaRef ds:uri="http://schemas.microsoft.com/office/2006/metadata/properties/metaAttributes"/>
+    <ds:schemaRef ds:uri="http://www.w3.org/2001/XMLSchema"/>
     <ds:schemaRef ds:uri="http://schemas.microsoft.com/office/2006/metadata/properties"/>
+    <ds:schemaRef ds:uri="402449c1-179d-48c4-9422-13d234b0788f"/>
+    <ds:schemaRef ds:uri="http://schemas.microsoft.com/office/2006/documentManagement/types"/>
     <ds:schemaRef ds:uri="http://schemas.microsoft.com/office/infopath/2007/PartnerControls"/>
+    <ds:schemaRef ds:uri="http://schemas.openxmlformats.org/package/2006/metadata/core-properties"/>
+    <ds:schemaRef ds:uri="http://purl.org/dc/elements/1.1/"/>
+    <ds:schemaRef ds:uri="http://purl.org/dc/terms/"/>
+    <ds:schemaRef ds:uri="http://schemas.microsoft.com/internal/obd"/>
   </ds:schemaRefs>
 </ds:datastoreItem>
 </file>
</xml_diff>